<commit_message>
* User interfaces 2: Interviewplan
</commit_message>
<xml_diff>
--- a/doc/uint2/mrt_interviewplan_v2.docx
+++ b/doc/uint2/mrt_interviewplan_v2.docx
@@ -2527,12 +2527,7 @@
         <w:t>Diese Variablen müssen aus dem Interview „herausgehört“</w:t>
       </w:r>
       <w:r>
-        <w:t xml:space="preserve"> oder </w:t>
-      </w:r>
-      <w:bookmarkStart w:id="17" w:name="_GoBack"/>
-      <w:bookmarkEnd w:id="17"/>
-      <w:r>
-        <w:t>diplomatisch erfragt werden.</w:t>
+        <w:t xml:space="preserve"> oder diplomatisch erfragt werden.</w:t>
       </w:r>
     </w:p>
     <w:p>
@@ -2544,22 +2539,22 @@
       <w:pPr>
         <w:pStyle w:val="berschrift1"/>
       </w:pPr>
-      <w:bookmarkStart w:id="18" w:name="_Toc287520108"/>
+      <w:bookmarkStart w:id="17" w:name="_Toc287520108"/>
       <w:r>
         <w:lastRenderedPageBreak/>
         <w:t>Interviewfragen</w:t>
       </w:r>
-      <w:bookmarkEnd w:id="18"/>
+      <w:bookmarkEnd w:id="17"/>
     </w:p>
     <w:p>
       <w:pPr>
         <w:pStyle w:val="berschrift2"/>
       </w:pPr>
-      <w:bookmarkStart w:id="19" w:name="_Toc287520109"/>
+      <w:bookmarkStart w:id="18" w:name="_Toc287520109"/>
       <w:r>
         <w:t>Formular Isa Sabani</w:t>
       </w:r>
-      <w:bookmarkEnd w:id="19"/>
+      <w:bookmarkEnd w:id="18"/>
     </w:p>
     <w:p>
       <w:r>
@@ -2780,7 +2775,7 @@
                 <w:lang w:eastAsia="de-CH"/>
               </w:rPr>
               <w:drawing>
-                <wp:inline distT="0" distB="0" distL="0" distR="0" wp14:anchorId="5F023FED" wp14:editId="745B5E4E">
+                <wp:inline distT="0" distB="0" distL="0" distR="0" wp14:anchorId="5B43E595" wp14:editId="56CB6556">
                   <wp:extent cx="4548146" cy="3204376"/>
                   <wp:effectExtent l="38100" t="19050" r="24130" b="34290"/>
                   <wp:docPr id="3" name="Diagramm 3"/>
@@ -3645,24 +3640,42 @@
             <w:tcW w:w="1809" w:type="dxa"/>
           </w:tcPr>
           <w:p>
-            <w:r>
+            <w:pPr>
+              <w:rPr>
+                <w:noProof/>
+                <w:lang w:eastAsia="de-CH"/>
+              </w:rPr>
+            </w:pPr>
+            <w:r>
+              <w:rPr>
+                <w:noProof/>
+                <w:lang w:eastAsia="de-CH"/>
+              </w:rPr>
               <w:lastRenderedPageBreak/>
-              <w:t>Arbeitsumgebung (Material, Auto, Telefon)</w:t>
-            </w:r>
-          </w:p>
+              <w:t>Warum ist es schlecht gelaufen?</w:t>
+            </w:r>
+          </w:p>
+          <w:p>
+            <w:pPr>
+              <w:rPr>
+                <w:noProof/>
+                <w:lang w:eastAsia="de-CH"/>
+              </w:rPr>
+            </w:pPr>
+            <w:r>
+              <w:rPr>
+                <w:noProof/>
+                <w:lang w:eastAsia="de-CH"/>
+              </w:rPr>
+              <w:t>An was ist es gelegen?</w:t>
+            </w:r>
+          </w:p>
+          <w:p/>
         </w:tc>
         <w:tc>
           <w:tcPr>
             <w:tcW w:w="7797" w:type="dxa"/>
           </w:tcPr>
-          <w:p>
-            <w:pPr>
-              <w:rPr>
-                <w:noProof/>
-                <w:lang w:eastAsia="de-CH"/>
-              </w:rPr>
-            </w:pPr>
-          </w:p>
           <w:p>
             <w:pPr>
               <w:rPr>
@@ -3704,15 +3717,7 @@
           </w:tcPr>
           <w:p>
             <w:r>
-              <w:t>(</w:t>
-            </w:r>
-            <w:proofErr w:type="spellStart"/>
-            <w:r>
-              <w:t>Inquiry</w:t>
-            </w:r>
-            <w:proofErr w:type="spellEnd"/>
-            <w:r>
-              <w:t xml:space="preserve"> Modus)</w:t>
+              <w:t>Arbeitsumgebung (Material, Auto, Telefon)</w:t>
             </w:r>
           </w:p>
         </w:tc>
@@ -3727,13 +3732,38 @@
                 <w:lang w:eastAsia="de-CH"/>
               </w:rPr>
             </w:pPr>
-            <w:r>
-              <w:rPr>
-                <w:noProof/>
-                <w:lang w:eastAsia="de-CH"/>
-              </w:rPr>
-              <w:t>Können wir diesen Fall genauer durchgehen? Ganz genau schauen.</w:t>
-            </w:r>
+          </w:p>
+          <w:p>
+            <w:pPr>
+              <w:rPr>
+                <w:noProof/>
+                <w:lang w:eastAsia="de-CH"/>
+              </w:rPr>
+            </w:pPr>
+          </w:p>
+          <w:p>
+            <w:pPr>
+              <w:rPr>
+                <w:noProof/>
+                <w:lang w:eastAsia="de-CH"/>
+              </w:rPr>
+            </w:pPr>
+          </w:p>
+          <w:p>
+            <w:pPr>
+              <w:rPr>
+                <w:noProof/>
+                <w:lang w:eastAsia="de-CH"/>
+              </w:rPr>
+            </w:pPr>
+          </w:p>
+          <w:p>
+            <w:pPr>
+              <w:rPr>
+                <w:noProof/>
+                <w:lang w:eastAsia="de-CH"/>
+              </w:rPr>
+            </w:pPr>
           </w:p>
         </w:tc>
       </w:tr>
@@ -3744,10 +3774,15 @@
           </w:tcPr>
           <w:p>
             <w:r>
-              <w:t>Wie wird der Rapport geschrieben</w:t>
-            </w:r>
-            <w:r>
-              <w:t>?</w:t>
+              <w:t>(</w:t>
+            </w:r>
+            <w:proofErr w:type="spellStart"/>
+            <w:r>
+              <w:t>Inquiry</w:t>
+            </w:r>
+            <w:proofErr w:type="spellEnd"/>
+            <w:r>
+              <w:t xml:space="preserve"> Modus)</w:t>
             </w:r>
           </w:p>
         </w:tc>
@@ -3762,54 +3797,13 @@
                 <w:lang w:eastAsia="de-CH"/>
               </w:rPr>
             </w:pPr>
-          </w:p>
-          <w:p>
-            <w:pPr>
-              <w:rPr>
-                <w:noProof/>
-                <w:lang w:eastAsia="de-CH"/>
-              </w:rPr>
-            </w:pPr>
-          </w:p>
-          <w:p>
-            <w:pPr>
-              <w:rPr>
-                <w:noProof/>
-                <w:lang w:eastAsia="de-CH"/>
-              </w:rPr>
-            </w:pPr>
-          </w:p>
-          <w:p>
-            <w:pPr>
-              <w:rPr>
-                <w:noProof/>
-                <w:lang w:eastAsia="de-CH"/>
-              </w:rPr>
-            </w:pPr>
-          </w:p>
-          <w:p>
-            <w:pPr>
-              <w:rPr>
-                <w:noProof/>
-                <w:lang w:eastAsia="de-CH"/>
-              </w:rPr>
-            </w:pPr>
-          </w:p>
-          <w:p>
-            <w:pPr>
-              <w:rPr>
-                <w:noProof/>
-                <w:lang w:eastAsia="de-CH"/>
-              </w:rPr>
-            </w:pPr>
-          </w:p>
-          <w:p>
-            <w:pPr>
-              <w:rPr>
-                <w:noProof/>
-                <w:lang w:eastAsia="de-CH"/>
-              </w:rPr>
-            </w:pPr>
+            <w:r>
+              <w:rPr>
+                <w:noProof/>
+                <w:lang w:eastAsia="de-CH"/>
+              </w:rPr>
+              <w:t>Können wir diesen Fall genauer durchgehen? Ganz genau schauen.</w:t>
+            </w:r>
           </w:p>
         </w:tc>
       </w:tr>
@@ -3820,13 +3814,10 @@
           </w:tcPr>
           <w:p>
             <w:r>
-              <w:t>Beispiel für Rapport</w:t>
-            </w:r>
-            <w:r>
-              <w:t>.</w:t>
-            </w:r>
-            <w:r>
-              <w:t xml:space="preserve"> Achtung: nicht wie es sein sollte, sondern wie es wirklich ist!</w:t>
+              <w:t>Wie wird der Rapport geschrieben</w:t>
+            </w:r>
+            <w:r>
+              <w:t>?</w:t>
             </w:r>
           </w:p>
         </w:tc>
@@ -3899,7 +3890,13 @@
           </w:tcPr>
           <w:p>
             <w:r>
-              <w:t>Wie oft wird der Rapport abgegeben?</w:t>
+              <w:t>Beispiel für Rapport</w:t>
+            </w:r>
+            <w:r>
+              <w:t>.</w:t>
+            </w:r>
+            <w:r>
+              <w:t xml:space="preserve"> Achtung: nicht wie es sein sollte, sondern wie es wirklich ist!</w:t>
             </w:r>
           </w:p>
         </w:tc>
@@ -3972,22 +3969,7 @@
           </w:tcPr>
           <w:p>
             <w:r>
-              <w:t>Wann und wie wird die Adresse erfasst? Und die verwendeten Materialien?</w:t>
-            </w:r>
-            <w:r>
-              <w:t xml:space="preserve"> </w:t>
-            </w:r>
-            <w:r>
-              <w:t xml:space="preserve">Notiz </w:t>
-            </w:r>
-            <w:r>
-              <w:t>Zeitaufwand</w:t>
-            </w:r>
-            <w:r>
-              <w:t xml:space="preserve"> / Datum</w:t>
-            </w:r>
-            <w:r>
-              <w:t>?</w:t>
+              <w:t>Wie oft wird der Rapport abgegeben?</w:t>
             </w:r>
           </w:p>
         </w:tc>
@@ -3995,22 +3977,6 @@
           <w:tcPr>
             <w:tcW w:w="7797" w:type="dxa"/>
           </w:tcPr>
-          <w:p>
-            <w:pPr>
-              <w:rPr>
-                <w:noProof/>
-                <w:lang w:eastAsia="de-CH"/>
-              </w:rPr>
-            </w:pPr>
-          </w:p>
-          <w:p>
-            <w:pPr>
-              <w:rPr>
-                <w:noProof/>
-                <w:lang w:eastAsia="de-CH"/>
-              </w:rPr>
-            </w:pPr>
-          </w:p>
           <w:p>
             <w:pPr>
               <w:rPr>
@@ -4076,15 +4042,22 @@
           </w:tcPr>
           <w:p>
             <w:r>
-              <w:t xml:space="preserve">Was für Probleme gibt es </w:t>
-            </w:r>
-            <w:proofErr w:type="spellStart"/>
-            <w:r>
-              <w:t>im</w:t>
-            </w:r>
-            <w:proofErr w:type="spellEnd"/>
-            <w:r>
-              <w:t xml:space="preserve"> Bezug auf den Rapport?</w:t>
+              <w:t>Wann und wie wird die Adresse erfasst? Und die verwendeten Materialien?</w:t>
+            </w:r>
+            <w:r>
+              <w:t xml:space="preserve"> </w:t>
+            </w:r>
+            <w:r>
+              <w:t xml:space="preserve">Notiz </w:t>
+            </w:r>
+            <w:r>
+              <w:t>Zeitaufwand</w:t>
+            </w:r>
+            <w:r>
+              <w:t xml:space="preserve"> / Datum</w:t>
+            </w:r>
+            <w:r>
+              <w:t>?</w:t>
             </w:r>
           </w:p>
         </w:tc>
@@ -4092,6 +4065,38 @@
           <w:tcPr>
             <w:tcW w:w="7797" w:type="dxa"/>
           </w:tcPr>
+          <w:p>
+            <w:pPr>
+              <w:rPr>
+                <w:noProof/>
+                <w:lang w:eastAsia="de-CH"/>
+              </w:rPr>
+            </w:pPr>
+          </w:p>
+          <w:p>
+            <w:pPr>
+              <w:rPr>
+                <w:noProof/>
+                <w:lang w:eastAsia="de-CH"/>
+              </w:rPr>
+            </w:pPr>
+          </w:p>
+          <w:p>
+            <w:pPr>
+              <w:rPr>
+                <w:noProof/>
+                <w:lang w:eastAsia="de-CH"/>
+              </w:rPr>
+            </w:pPr>
+          </w:p>
+          <w:p>
+            <w:pPr>
+              <w:rPr>
+                <w:noProof/>
+                <w:lang w:eastAsia="de-CH"/>
+              </w:rPr>
+            </w:pPr>
+          </w:p>
           <w:p>
             <w:pPr>
               <w:rPr>
@@ -4174,6 +4179,103 @@
           <w:p>
             <w:r>
               <w:lastRenderedPageBreak/>
+              <w:t xml:space="preserve">Was für Probleme gibt es </w:t>
+            </w:r>
+            <w:proofErr w:type="spellStart"/>
+            <w:r>
+              <w:t>im</w:t>
+            </w:r>
+            <w:proofErr w:type="spellEnd"/>
+            <w:r>
+              <w:t xml:space="preserve"> Bezug auf den Rapport?</w:t>
+            </w:r>
+          </w:p>
+        </w:tc>
+        <w:tc>
+          <w:tcPr>
+            <w:tcW w:w="7797" w:type="dxa"/>
+          </w:tcPr>
+          <w:p>
+            <w:pPr>
+              <w:rPr>
+                <w:noProof/>
+                <w:lang w:eastAsia="de-CH"/>
+              </w:rPr>
+            </w:pPr>
+          </w:p>
+          <w:p>
+            <w:pPr>
+              <w:rPr>
+                <w:noProof/>
+                <w:lang w:eastAsia="de-CH"/>
+              </w:rPr>
+            </w:pPr>
+          </w:p>
+          <w:p>
+            <w:pPr>
+              <w:rPr>
+                <w:noProof/>
+                <w:lang w:eastAsia="de-CH"/>
+              </w:rPr>
+            </w:pPr>
+          </w:p>
+          <w:p>
+            <w:pPr>
+              <w:rPr>
+                <w:noProof/>
+                <w:lang w:eastAsia="de-CH"/>
+              </w:rPr>
+            </w:pPr>
+          </w:p>
+          <w:p>
+            <w:pPr>
+              <w:rPr>
+                <w:noProof/>
+                <w:lang w:eastAsia="de-CH"/>
+              </w:rPr>
+            </w:pPr>
+          </w:p>
+          <w:p>
+            <w:pPr>
+              <w:rPr>
+                <w:noProof/>
+                <w:lang w:eastAsia="de-CH"/>
+              </w:rPr>
+            </w:pPr>
+          </w:p>
+          <w:p>
+            <w:pPr>
+              <w:rPr>
+                <w:noProof/>
+                <w:lang w:eastAsia="de-CH"/>
+              </w:rPr>
+            </w:pPr>
+          </w:p>
+          <w:p>
+            <w:pPr>
+              <w:rPr>
+                <w:noProof/>
+                <w:lang w:eastAsia="de-CH"/>
+              </w:rPr>
+            </w:pPr>
+          </w:p>
+          <w:p>
+            <w:pPr>
+              <w:rPr>
+                <w:noProof/>
+                <w:lang w:eastAsia="de-CH"/>
+              </w:rPr>
+            </w:pPr>
+          </w:p>
+        </w:tc>
+      </w:tr>
+      <w:tr>
+        <w:tc>
+          <w:tcPr>
+            <w:tcW w:w="1809" w:type="dxa"/>
+          </w:tcPr>
+          <w:p>
+            <w:r>
               <w:t>Meinung zu aktuellem System</w:t>
             </w:r>
             <w:r>
@@ -4464,7 +4566,7 @@
       <w:pPr>
         <w:pStyle w:val="berschrift2"/>
       </w:pPr>
-      <w:bookmarkStart w:id="20" w:name="_Toc287520110"/>
+      <w:bookmarkStart w:id="19" w:name="_Toc287520110"/>
       <w:r>
         <w:lastRenderedPageBreak/>
         <w:t xml:space="preserve">Formular </w:t>
@@ -4476,7 +4578,7 @@
       <w:r>
         <w:t>Oechsli</w:t>
       </w:r>
-      <w:bookmarkEnd w:id="20"/>
+      <w:bookmarkEnd w:id="19"/>
       <w:proofErr w:type="spellEnd"/>
     </w:p>
     <w:p>
@@ -4700,7 +4802,7 @@
                 <w:lang w:eastAsia="de-CH"/>
               </w:rPr>
               <w:drawing>
-                <wp:inline distT="0" distB="0" distL="0" distR="0" wp14:anchorId="5630C433" wp14:editId="27E3C301">
+                <wp:inline distT="0" distB="0" distL="0" distR="0" wp14:anchorId="0FEDB65E" wp14:editId="2D79E9F3">
                   <wp:extent cx="4548146" cy="3204376"/>
                   <wp:effectExtent l="38100" t="19050" r="24130" b="34290"/>
                   <wp:docPr id="4" name="Diagramm 4"/>
@@ -5569,24 +5671,42 @@
             <w:tcW w:w="1809" w:type="dxa"/>
           </w:tcPr>
           <w:p>
-            <w:r>
+            <w:pPr>
+              <w:rPr>
+                <w:noProof/>
+                <w:lang w:eastAsia="de-CH"/>
+              </w:rPr>
+            </w:pPr>
+            <w:r>
+              <w:rPr>
+                <w:noProof/>
+                <w:lang w:eastAsia="de-CH"/>
+              </w:rPr>
               <w:lastRenderedPageBreak/>
-              <w:t>Arbeitsumgebung (Material, Auto, Telefon)</w:t>
-            </w:r>
-          </w:p>
+              <w:t>Warum ist es schlecht gelaufen?</w:t>
+            </w:r>
+          </w:p>
+          <w:p>
+            <w:pPr>
+              <w:rPr>
+                <w:noProof/>
+                <w:lang w:eastAsia="de-CH"/>
+              </w:rPr>
+            </w:pPr>
+            <w:r>
+              <w:rPr>
+                <w:noProof/>
+                <w:lang w:eastAsia="de-CH"/>
+              </w:rPr>
+              <w:t>An was ist es gelegen?</w:t>
+            </w:r>
+          </w:p>
+          <w:p/>
         </w:tc>
         <w:tc>
           <w:tcPr>
             <w:tcW w:w="7797" w:type="dxa"/>
           </w:tcPr>
-          <w:p>
-            <w:pPr>
-              <w:rPr>
-                <w:noProof/>
-                <w:lang w:eastAsia="de-CH"/>
-              </w:rPr>
-            </w:pPr>
-          </w:p>
           <w:p>
             <w:pPr>
               <w:rPr>
@@ -5628,15 +5748,7 @@
           </w:tcPr>
           <w:p>
             <w:r>
-              <w:t>(</w:t>
-            </w:r>
-            <w:proofErr w:type="spellStart"/>
-            <w:r>
-              <w:t>Inquiry</w:t>
-            </w:r>
-            <w:proofErr w:type="spellEnd"/>
-            <w:r>
-              <w:t xml:space="preserve"> Modus)</w:t>
+              <w:t>Arbeitsumgebung (Material, Auto, Telefon)</w:t>
             </w:r>
           </w:p>
         </w:tc>
@@ -5651,13 +5763,38 @@
                 <w:lang w:eastAsia="de-CH"/>
               </w:rPr>
             </w:pPr>
-            <w:r>
-              <w:rPr>
-                <w:noProof/>
-                <w:lang w:eastAsia="de-CH"/>
-              </w:rPr>
-              <w:t>Können wir diesen Fall genauer durchgehen? Ganz genau schauen.</w:t>
-            </w:r>
+          </w:p>
+          <w:p>
+            <w:pPr>
+              <w:rPr>
+                <w:noProof/>
+                <w:lang w:eastAsia="de-CH"/>
+              </w:rPr>
+            </w:pPr>
+          </w:p>
+          <w:p>
+            <w:pPr>
+              <w:rPr>
+                <w:noProof/>
+                <w:lang w:eastAsia="de-CH"/>
+              </w:rPr>
+            </w:pPr>
+          </w:p>
+          <w:p>
+            <w:pPr>
+              <w:rPr>
+                <w:noProof/>
+                <w:lang w:eastAsia="de-CH"/>
+              </w:rPr>
+            </w:pPr>
+          </w:p>
+          <w:p>
+            <w:pPr>
+              <w:rPr>
+                <w:noProof/>
+                <w:lang w:eastAsia="de-CH"/>
+              </w:rPr>
+            </w:pPr>
           </w:p>
         </w:tc>
       </w:tr>
@@ -5668,7 +5805,15 @@
           </w:tcPr>
           <w:p>
             <w:r>
-              <w:t>Wie wird der Rapport geschrieben?</w:t>
+              <w:t>(</w:t>
+            </w:r>
+            <w:proofErr w:type="spellStart"/>
+            <w:r>
+              <w:t>Inquiry</w:t>
+            </w:r>
+            <w:proofErr w:type="spellEnd"/>
+            <w:r>
+              <w:t xml:space="preserve"> Modus)</w:t>
             </w:r>
           </w:p>
         </w:tc>
@@ -5683,54 +5828,13 @@
                 <w:lang w:eastAsia="de-CH"/>
               </w:rPr>
             </w:pPr>
-          </w:p>
-          <w:p>
-            <w:pPr>
-              <w:rPr>
-                <w:noProof/>
-                <w:lang w:eastAsia="de-CH"/>
-              </w:rPr>
-            </w:pPr>
-          </w:p>
-          <w:p>
-            <w:pPr>
-              <w:rPr>
-                <w:noProof/>
-                <w:lang w:eastAsia="de-CH"/>
-              </w:rPr>
-            </w:pPr>
-          </w:p>
-          <w:p>
-            <w:pPr>
-              <w:rPr>
-                <w:noProof/>
-                <w:lang w:eastAsia="de-CH"/>
-              </w:rPr>
-            </w:pPr>
-          </w:p>
-          <w:p>
-            <w:pPr>
-              <w:rPr>
-                <w:noProof/>
-                <w:lang w:eastAsia="de-CH"/>
-              </w:rPr>
-            </w:pPr>
-          </w:p>
-          <w:p>
-            <w:pPr>
-              <w:rPr>
-                <w:noProof/>
-                <w:lang w:eastAsia="de-CH"/>
-              </w:rPr>
-            </w:pPr>
-          </w:p>
-          <w:p>
-            <w:pPr>
-              <w:rPr>
-                <w:noProof/>
-                <w:lang w:eastAsia="de-CH"/>
-              </w:rPr>
-            </w:pPr>
+            <w:r>
+              <w:rPr>
+                <w:noProof/>
+                <w:lang w:eastAsia="de-CH"/>
+              </w:rPr>
+              <w:t>Können wir diesen Fall genauer durchgehen? Ganz genau schauen.</w:t>
+            </w:r>
           </w:p>
         </w:tc>
       </w:tr>
@@ -5741,7 +5845,7 @@
           </w:tcPr>
           <w:p>
             <w:r>
-              <w:t>Beispiel für Rapport. Achtung: nicht wie es sein sollte, sondern wie es wirklich ist!</w:t>
+              <w:t>Wie wird der Rapport geschrieben?</w:t>
             </w:r>
           </w:p>
         </w:tc>
@@ -5814,7 +5918,7 @@
           </w:tcPr>
           <w:p>
             <w:r>
-              <w:t>Wie oft wird der Rapport abgegeben?</w:t>
+              <w:t>Beispiel für Rapport. Achtung: nicht wie es sein sollte, sondern wie es wirklich ist!</w:t>
             </w:r>
           </w:p>
         </w:tc>
@@ -5887,7 +5991,7 @@
           </w:tcPr>
           <w:p>
             <w:r>
-              <w:t>Wann und wie wird die Adresse erfasst? Und die verwendeten Materialien? Notiz Zeitaufwand / Datum?</w:t>
+              <w:t>Wie oft wird der Rapport abgegeben?</w:t>
             </w:r>
           </w:p>
         </w:tc>
@@ -5895,22 +5999,6 @@
           <w:tcPr>
             <w:tcW w:w="7797" w:type="dxa"/>
           </w:tcPr>
-          <w:p>
-            <w:pPr>
-              <w:rPr>
-                <w:noProof/>
-                <w:lang w:eastAsia="de-CH"/>
-              </w:rPr>
-            </w:pPr>
-          </w:p>
-          <w:p>
-            <w:pPr>
-              <w:rPr>
-                <w:noProof/>
-                <w:lang w:eastAsia="de-CH"/>
-              </w:rPr>
-            </w:pPr>
-          </w:p>
           <w:p>
             <w:pPr>
               <w:rPr>
@@ -5976,15 +6064,7 @@
           </w:tcPr>
           <w:p>
             <w:r>
-              <w:t xml:space="preserve">Was für Probleme gibt es </w:t>
-            </w:r>
-            <w:proofErr w:type="spellStart"/>
-            <w:r>
-              <w:t>im</w:t>
-            </w:r>
-            <w:proofErr w:type="spellEnd"/>
-            <w:r>
-              <w:t xml:space="preserve"> Bezug auf den Rapport?</w:t>
+              <w:t>Wann und wie wird die Adresse erfasst? Und die verwendeten Materialien? Notiz Zeitaufwand / Datum?</w:t>
             </w:r>
           </w:p>
         </w:tc>
@@ -5992,6 +6072,38 @@
           <w:tcPr>
             <w:tcW w:w="7797" w:type="dxa"/>
           </w:tcPr>
+          <w:p>
+            <w:pPr>
+              <w:rPr>
+                <w:noProof/>
+                <w:lang w:eastAsia="de-CH"/>
+              </w:rPr>
+            </w:pPr>
+          </w:p>
+          <w:p>
+            <w:pPr>
+              <w:rPr>
+                <w:noProof/>
+                <w:lang w:eastAsia="de-CH"/>
+              </w:rPr>
+            </w:pPr>
+          </w:p>
+          <w:p>
+            <w:pPr>
+              <w:rPr>
+                <w:noProof/>
+                <w:lang w:eastAsia="de-CH"/>
+              </w:rPr>
+            </w:pPr>
+          </w:p>
+          <w:p>
+            <w:pPr>
+              <w:rPr>
+                <w:noProof/>
+                <w:lang w:eastAsia="de-CH"/>
+              </w:rPr>
+            </w:pPr>
+          </w:p>
           <w:p>
             <w:pPr>
               <w:rPr>
@@ -6074,6 +6186,103 @@
           <w:p>
             <w:r>
               <w:lastRenderedPageBreak/>
+              <w:t xml:space="preserve">Was für Probleme gibt es </w:t>
+            </w:r>
+            <w:proofErr w:type="spellStart"/>
+            <w:r>
+              <w:t>im</w:t>
+            </w:r>
+            <w:proofErr w:type="spellEnd"/>
+            <w:r>
+              <w:t xml:space="preserve"> Bezug auf den Rapport?</w:t>
+            </w:r>
+          </w:p>
+        </w:tc>
+        <w:tc>
+          <w:tcPr>
+            <w:tcW w:w="7797" w:type="dxa"/>
+          </w:tcPr>
+          <w:p>
+            <w:pPr>
+              <w:rPr>
+                <w:noProof/>
+                <w:lang w:eastAsia="de-CH"/>
+              </w:rPr>
+            </w:pPr>
+          </w:p>
+          <w:p>
+            <w:pPr>
+              <w:rPr>
+                <w:noProof/>
+                <w:lang w:eastAsia="de-CH"/>
+              </w:rPr>
+            </w:pPr>
+          </w:p>
+          <w:p>
+            <w:pPr>
+              <w:rPr>
+                <w:noProof/>
+                <w:lang w:eastAsia="de-CH"/>
+              </w:rPr>
+            </w:pPr>
+          </w:p>
+          <w:p>
+            <w:pPr>
+              <w:rPr>
+                <w:noProof/>
+                <w:lang w:eastAsia="de-CH"/>
+              </w:rPr>
+            </w:pPr>
+          </w:p>
+          <w:p>
+            <w:pPr>
+              <w:rPr>
+                <w:noProof/>
+                <w:lang w:eastAsia="de-CH"/>
+              </w:rPr>
+            </w:pPr>
+          </w:p>
+          <w:p>
+            <w:pPr>
+              <w:rPr>
+                <w:noProof/>
+                <w:lang w:eastAsia="de-CH"/>
+              </w:rPr>
+            </w:pPr>
+          </w:p>
+          <w:p>
+            <w:pPr>
+              <w:rPr>
+                <w:noProof/>
+                <w:lang w:eastAsia="de-CH"/>
+              </w:rPr>
+            </w:pPr>
+          </w:p>
+          <w:p>
+            <w:pPr>
+              <w:rPr>
+                <w:noProof/>
+                <w:lang w:eastAsia="de-CH"/>
+              </w:rPr>
+            </w:pPr>
+          </w:p>
+          <w:p>
+            <w:pPr>
+              <w:rPr>
+                <w:noProof/>
+                <w:lang w:eastAsia="de-CH"/>
+              </w:rPr>
+            </w:pPr>
+          </w:p>
+        </w:tc>
+      </w:tr>
+      <w:tr>
+        <w:tc>
+          <w:tcPr>
+            <w:tcW w:w="1809" w:type="dxa"/>
+          </w:tcPr>
+          <w:p>
+            <w:r>
               <w:t>Meinung zu aktuellem System / Vorgehen?</w:t>
             </w:r>
           </w:p>
@@ -6358,12 +6567,12 @@
       <w:pPr>
         <w:pStyle w:val="berschrift2"/>
       </w:pPr>
-      <w:bookmarkStart w:id="21" w:name="_Toc287520111"/>
+      <w:bookmarkStart w:id="20" w:name="_Toc287520111"/>
       <w:r>
         <w:lastRenderedPageBreak/>
         <w:t>Formular Christina Elmer</w:t>
       </w:r>
-      <w:bookmarkEnd w:id="21"/>
+      <w:bookmarkEnd w:id="20"/>
     </w:p>
     <w:p>
       <w:r>
@@ -6581,7 +6790,7 @@
                 <w:lang w:eastAsia="de-CH"/>
               </w:rPr>
               <w:drawing>
-                <wp:inline distT="0" distB="0" distL="0" distR="0" wp14:anchorId="12195D6F" wp14:editId="72222F35">
+                <wp:inline distT="0" distB="0" distL="0" distR="0" wp14:anchorId="0D994E8C" wp14:editId="4D66FA4B">
                   <wp:extent cx="4548146" cy="3204376"/>
                   <wp:effectExtent l="38100" t="19050" r="24130" b="34290"/>
                   <wp:docPr id="5" name="Diagramm 5"/>
@@ -7450,24 +7659,42 @@
             <w:tcW w:w="1809" w:type="dxa"/>
           </w:tcPr>
           <w:p>
-            <w:r>
+            <w:pPr>
+              <w:rPr>
+                <w:noProof/>
+                <w:lang w:eastAsia="de-CH"/>
+              </w:rPr>
+            </w:pPr>
+            <w:r>
+              <w:rPr>
+                <w:noProof/>
+                <w:lang w:eastAsia="de-CH"/>
+              </w:rPr>
               <w:lastRenderedPageBreak/>
-              <w:t>Arbeitsumgebung (Material, Auto, Telefon)</w:t>
-            </w:r>
-          </w:p>
+              <w:t>Warum ist es schlecht gelaufen?</w:t>
+            </w:r>
+          </w:p>
+          <w:p>
+            <w:pPr>
+              <w:rPr>
+                <w:noProof/>
+                <w:lang w:eastAsia="de-CH"/>
+              </w:rPr>
+            </w:pPr>
+            <w:r>
+              <w:rPr>
+                <w:noProof/>
+                <w:lang w:eastAsia="de-CH"/>
+              </w:rPr>
+              <w:t>An was ist es gelegen?</w:t>
+            </w:r>
+          </w:p>
+          <w:p/>
         </w:tc>
         <w:tc>
           <w:tcPr>
             <w:tcW w:w="7797" w:type="dxa"/>
           </w:tcPr>
-          <w:p>
-            <w:pPr>
-              <w:rPr>
-                <w:noProof/>
-                <w:lang w:eastAsia="de-CH"/>
-              </w:rPr>
-            </w:pPr>
-          </w:p>
           <w:p>
             <w:pPr>
               <w:rPr>
@@ -7509,15 +7736,7 @@
           </w:tcPr>
           <w:p>
             <w:r>
-              <w:t>(</w:t>
-            </w:r>
-            <w:proofErr w:type="spellStart"/>
-            <w:r>
-              <w:t>Inquiry</w:t>
-            </w:r>
-            <w:proofErr w:type="spellEnd"/>
-            <w:r>
-              <w:t xml:space="preserve"> Modus)</w:t>
+              <w:t>Arbeitsumgebung (Material, Auto, Telefon)</w:t>
             </w:r>
           </w:p>
         </w:tc>
@@ -7532,13 +7751,38 @@
                 <w:lang w:eastAsia="de-CH"/>
               </w:rPr>
             </w:pPr>
-            <w:r>
-              <w:rPr>
-                <w:noProof/>
-                <w:lang w:eastAsia="de-CH"/>
-              </w:rPr>
-              <w:t>Können wir diesen Fall genauer durchgehen? Ganz genau schauen.</w:t>
-            </w:r>
+          </w:p>
+          <w:p>
+            <w:pPr>
+              <w:rPr>
+                <w:noProof/>
+                <w:lang w:eastAsia="de-CH"/>
+              </w:rPr>
+            </w:pPr>
+          </w:p>
+          <w:p>
+            <w:pPr>
+              <w:rPr>
+                <w:noProof/>
+                <w:lang w:eastAsia="de-CH"/>
+              </w:rPr>
+            </w:pPr>
+          </w:p>
+          <w:p>
+            <w:pPr>
+              <w:rPr>
+                <w:noProof/>
+                <w:lang w:eastAsia="de-CH"/>
+              </w:rPr>
+            </w:pPr>
+          </w:p>
+          <w:p>
+            <w:pPr>
+              <w:rPr>
+                <w:noProof/>
+                <w:lang w:eastAsia="de-CH"/>
+              </w:rPr>
+            </w:pPr>
           </w:p>
         </w:tc>
       </w:tr>
@@ -7549,7 +7793,15 @@
           </w:tcPr>
           <w:p>
             <w:r>
-              <w:t>Wie wird der Rapport geschrieben?</w:t>
+              <w:t>(</w:t>
+            </w:r>
+            <w:proofErr w:type="spellStart"/>
+            <w:r>
+              <w:t>Inquiry</w:t>
+            </w:r>
+            <w:proofErr w:type="spellEnd"/>
+            <w:r>
+              <w:t xml:space="preserve"> Modus)</w:t>
             </w:r>
           </w:p>
         </w:tc>
@@ -7564,54 +7816,13 @@
                 <w:lang w:eastAsia="de-CH"/>
               </w:rPr>
             </w:pPr>
-          </w:p>
-          <w:p>
-            <w:pPr>
-              <w:rPr>
-                <w:noProof/>
-                <w:lang w:eastAsia="de-CH"/>
-              </w:rPr>
-            </w:pPr>
-          </w:p>
-          <w:p>
-            <w:pPr>
-              <w:rPr>
-                <w:noProof/>
-                <w:lang w:eastAsia="de-CH"/>
-              </w:rPr>
-            </w:pPr>
-          </w:p>
-          <w:p>
-            <w:pPr>
-              <w:rPr>
-                <w:noProof/>
-                <w:lang w:eastAsia="de-CH"/>
-              </w:rPr>
-            </w:pPr>
-          </w:p>
-          <w:p>
-            <w:pPr>
-              <w:rPr>
-                <w:noProof/>
-                <w:lang w:eastAsia="de-CH"/>
-              </w:rPr>
-            </w:pPr>
-          </w:p>
-          <w:p>
-            <w:pPr>
-              <w:rPr>
-                <w:noProof/>
-                <w:lang w:eastAsia="de-CH"/>
-              </w:rPr>
-            </w:pPr>
-          </w:p>
-          <w:p>
-            <w:pPr>
-              <w:rPr>
-                <w:noProof/>
-                <w:lang w:eastAsia="de-CH"/>
-              </w:rPr>
-            </w:pPr>
+            <w:r>
+              <w:rPr>
+                <w:noProof/>
+                <w:lang w:eastAsia="de-CH"/>
+              </w:rPr>
+              <w:t>Können wir diesen Fall genauer durchgehen? Ganz genau schauen.</w:t>
+            </w:r>
           </w:p>
         </w:tc>
       </w:tr>
@@ -7622,7 +7833,7 @@
           </w:tcPr>
           <w:p>
             <w:r>
-              <w:t>Beispiel für Rapport. Achtung: nicht wie es sein sollte, sondern wie es wirklich ist!</w:t>
+              <w:t>Wie wird der Rapport geschrieben?</w:t>
             </w:r>
           </w:p>
         </w:tc>
@@ -7695,7 +7906,7 @@
           </w:tcPr>
           <w:p>
             <w:r>
-              <w:t>Wie oft wird der Rapport abgegeben?</w:t>
+              <w:t>Beispiel für Rapport. Achtung: nicht wie es sein sollte, sondern wie es wirklich ist!</w:t>
             </w:r>
           </w:p>
         </w:tc>
@@ -7768,7 +7979,7 @@
           </w:tcPr>
           <w:p>
             <w:r>
-              <w:t>Wann und wie wird die Adresse erfasst? Und die verwendeten Materialien? Notiz Zeitaufwand / Datum?</w:t>
+              <w:t>Wie oft wird der Rapport abgegeben?</w:t>
             </w:r>
           </w:p>
         </w:tc>
@@ -7776,22 +7987,6 @@
           <w:tcPr>
             <w:tcW w:w="7797" w:type="dxa"/>
           </w:tcPr>
-          <w:p>
-            <w:pPr>
-              <w:rPr>
-                <w:noProof/>
-                <w:lang w:eastAsia="de-CH"/>
-              </w:rPr>
-            </w:pPr>
-          </w:p>
-          <w:p>
-            <w:pPr>
-              <w:rPr>
-                <w:noProof/>
-                <w:lang w:eastAsia="de-CH"/>
-              </w:rPr>
-            </w:pPr>
-          </w:p>
           <w:p>
             <w:pPr>
               <w:rPr>
@@ -7857,15 +8052,7 @@
           </w:tcPr>
           <w:p>
             <w:r>
-              <w:t xml:space="preserve">Was für Probleme gibt es </w:t>
-            </w:r>
-            <w:proofErr w:type="spellStart"/>
-            <w:r>
-              <w:t>im</w:t>
-            </w:r>
-            <w:proofErr w:type="spellEnd"/>
-            <w:r>
-              <w:t xml:space="preserve"> Bezug auf den Rapport?</w:t>
+              <w:t>Wann und wie wird die Adresse erfasst? Und die verwendeten Materialien? Notiz Zeitaufwand / Datum?</w:t>
             </w:r>
           </w:p>
         </w:tc>
@@ -7920,6 +8107,40 @@
                 <w:lang w:eastAsia="de-CH"/>
               </w:rPr>
             </w:pPr>
+          </w:p>
+          <w:p>
+            <w:pPr>
+              <w:rPr>
+                <w:noProof/>
+                <w:lang w:eastAsia="de-CH"/>
+              </w:rPr>
+            </w:pPr>
+          </w:p>
+          <w:p>
+            <w:pPr>
+              <w:rPr>
+                <w:noProof/>
+                <w:lang w:eastAsia="de-CH"/>
+              </w:rPr>
+            </w:pPr>
+          </w:p>
+          <w:p>
+            <w:pPr>
+              <w:rPr>
+                <w:noProof/>
+                <w:lang w:eastAsia="de-CH"/>
+              </w:rPr>
+            </w:pPr>
+          </w:p>
+          <w:p>
+            <w:pPr>
+              <w:rPr>
+                <w:noProof/>
+                <w:lang w:eastAsia="de-CH"/>
+              </w:rPr>
+            </w:pPr>
+            <w:bookmarkStart w:id="21" w:name="_GoBack"/>
+            <w:bookmarkEnd w:id="21"/>
           </w:p>
           <w:p>
             <w:pPr>
@@ -7955,6 +8176,103 @@
           <w:p>
             <w:r>
               <w:lastRenderedPageBreak/>
+              <w:t xml:space="preserve">Was für Probleme gibt es </w:t>
+            </w:r>
+            <w:proofErr w:type="spellStart"/>
+            <w:r>
+              <w:t>im</w:t>
+            </w:r>
+            <w:proofErr w:type="spellEnd"/>
+            <w:r>
+              <w:t xml:space="preserve"> Bezug auf den Rapport?</w:t>
+            </w:r>
+          </w:p>
+        </w:tc>
+        <w:tc>
+          <w:tcPr>
+            <w:tcW w:w="7797" w:type="dxa"/>
+          </w:tcPr>
+          <w:p>
+            <w:pPr>
+              <w:rPr>
+                <w:noProof/>
+                <w:lang w:eastAsia="de-CH"/>
+              </w:rPr>
+            </w:pPr>
+          </w:p>
+          <w:p>
+            <w:pPr>
+              <w:rPr>
+                <w:noProof/>
+                <w:lang w:eastAsia="de-CH"/>
+              </w:rPr>
+            </w:pPr>
+          </w:p>
+          <w:p>
+            <w:pPr>
+              <w:rPr>
+                <w:noProof/>
+                <w:lang w:eastAsia="de-CH"/>
+              </w:rPr>
+            </w:pPr>
+          </w:p>
+          <w:p>
+            <w:pPr>
+              <w:rPr>
+                <w:noProof/>
+                <w:lang w:eastAsia="de-CH"/>
+              </w:rPr>
+            </w:pPr>
+          </w:p>
+          <w:p>
+            <w:pPr>
+              <w:rPr>
+                <w:noProof/>
+                <w:lang w:eastAsia="de-CH"/>
+              </w:rPr>
+            </w:pPr>
+          </w:p>
+          <w:p>
+            <w:pPr>
+              <w:rPr>
+                <w:noProof/>
+                <w:lang w:eastAsia="de-CH"/>
+              </w:rPr>
+            </w:pPr>
+          </w:p>
+          <w:p>
+            <w:pPr>
+              <w:rPr>
+                <w:noProof/>
+                <w:lang w:eastAsia="de-CH"/>
+              </w:rPr>
+            </w:pPr>
+          </w:p>
+          <w:p>
+            <w:pPr>
+              <w:rPr>
+                <w:noProof/>
+                <w:lang w:eastAsia="de-CH"/>
+              </w:rPr>
+            </w:pPr>
+          </w:p>
+          <w:p>
+            <w:pPr>
+              <w:rPr>
+                <w:noProof/>
+                <w:lang w:eastAsia="de-CH"/>
+              </w:rPr>
+            </w:pPr>
+          </w:p>
+        </w:tc>
+      </w:tr>
+      <w:tr>
+        <w:tc>
+          <w:tcPr>
+            <w:tcW w:w="1809" w:type="dxa"/>
+          </w:tcPr>
+          <w:p>
+            <w:r>
               <w:t>Meinung zu aktuellem System / Vorgehen?</w:t>
             </w:r>
           </w:p>
@@ -8364,7 +8682,7 @@
         <w:noProof/>
         <w:lang w:val="de-DE"/>
       </w:rPr>
-      <w:t>12</w:t>
+      <w:t>15</w:t>
     </w:r>
     <w:r>
       <w:rPr>
@@ -8378,16 +8696,31 @@
       </w:rPr>
       <w:t xml:space="preserve"> von </w:t>
     </w:r>
-    <w:fldSimple w:instr="NUMPAGES  \* Arabic  \* MERGEFORMAT">
-      <w:r>
-        <w:rPr>
-          <w:b/>
-          <w:noProof/>
-          <w:lang w:val="de-DE"/>
-        </w:rPr>
-        <w:t>15</w:t>
-      </w:r>
-    </w:fldSimple>
+    <w:r>
+      <w:fldChar w:fldCharType="begin"/>
+    </w:r>
+    <w:r>
+      <w:instrText>NUMPAGES  \* Arabic  \* MERGEFORMAT</w:instrText>
+    </w:r>
+    <w:r>
+      <w:fldChar w:fldCharType="separate"/>
+    </w:r>
+    <w:r>
+      <w:rPr>
+        <w:b/>
+        <w:noProof/>
+        <w:lang w:val="de-DE"/>
+      </w:rPr>
+      <w:t>15</w:t>
+    </w:r>
+    <w:r>
+      <w:rPr>
+        <w:b/>
+        <w:noProof/>
+        <w:lang w:val="de-DE"/>
+      </w:rPr>
+      <w:fldChar w:fldCharType="end"/>
+    </w:r>
   </w:p>
 </w:ftr>
 </file>
@@ -17726,48 +18059,48 @@
     </dgm:pt>
   </dgm:ptLst>
   <dgm:cxnLst>
+    <dgm:cxn modelId="{FE112178-D19F-48FE-A536-85243D5240C2}" type="presOf" srcId="{1FCA0E45-E878-4C87-8533-78A1620498E4}" destId="{664F7EB5-019C-4D10-B2D4-0E1284FEC277}" srcOrd="0" destOrd="0" presId="urn:microsoft.com/office/officeart/2005/8/layout/chevron2"/>
+    <dgm:cxn modelId="{0E03B924-618D-44F2-B019-53CE41D12A71}" type="presOf" srcId="{06BE6AF8-F9F7-4192-B002-599371D430A7}" destId="{A310A819-9277-4E2A-99BE-98AAF9871817}" srcOrd="0" destOrd="1" presId="urn:microsoft.com/office/officeart/2005/8/layout/chevron2"/>
+    <dgm:cxn modelId="{22DEF3B7-36F0-4ED5-86F0-D57E7A00132E}" srcId="{EAF0A4A3-1FC8-4DB4-8545-54615079989B}" destId="{299BCA60-A40C-4C70-86F0-395A6ED5C1DF}" srcOrd="0" destOrd="0" parTransId="{E90F8B8C-AB1B-44AB-8F5C-630BECC1C732}" sibTransId="{54202FDF-5B0A-418C-A4F5-BF730DBAFC71}"/>
+    <dgm:cxn modelId="{0B92B6AF-0728-4176-B6A6-6C7A51DF74D9}" srcId="{AD597E26-F668-4CFB-954D-3856D7EF46F5}" destId="{37ED2728-A500-4A6F-A517-1EEA51A1BF38}" srcOrd="2" destOrd="0" parTransId="{30997813-55CA-4097-BA25-E35A59294AC2}" sibTransId="{753C13B6-499D-4CFB-BC80-3513E19A97AE}"/>
+    <dgm:cxn modelId="{A44DEAAE-DBE0-4458-8705-9B72C792D4D0}" srcId="{3F8DD7B2-6E5D-4A6F-B684-50B184996540}" destId="{0E035DE8-96F2-492B-AFB2-CB22DE4D3E08}" srcOrd="2" destOrd="0" parTransId="{C6B1EF5A-E55D-44DD-9867-C21A5CEFAA18}" sibTransId="{E32A8DFF-50E2-4433-94ED-CFB586E80160}"/>
+    <dgm:cxn modelId="{0D118009-A0A7-4AFF-B0CA-9522B48AC3F7}" type="presOf" srcId="{37ED2728-A500-4A6F-A517-1EEA51A1BF38}" destId="{A78C2F34-7684-4421-8E7E-0A90612E285D}" srcOrd="0" destOrd="0" presId="urn:microsoft.com/office/officeart/2005/8/layout/chevron2"/>
+    <dgm:cxn modelId="{DF76F763-E401-44B7-BE64-A712C156055B}" type="presOf" srcId="{5091B129-A8C8-44FD-B7CA-D679B916365E}" destId="{A310A819-9277-4E2A-99BE-98AAF9871817}" srcOrd="0" destOrd="0" presId="urn:microsoft.com/office/officeart/2005/8/layout/chevron2"/>
+    <dgm:cxn modelId="{F29D1364-4F99-4E8A-A139-4BFDD699672F}" srcId="{DCBAC794-3010-431F-84F3-0EF501A98101}" destId="{1FCA0E45-E878-4C87-8533-78A1620498E4}" srcOrd="0" destOrd="0" parTransId="{EEB38F62-C29B-49D4-9ECD-DA5E41E6F5FC}" sibTransId="{ECFB65FB-0083-4670-81D5-730B4ADF65C9}"/>
+    <dgm:cxn modelId="{F5781972-5BD2-4DD0-9407-25BE295C74B6}" type="presOf" srcId="{3F8DD7B2-6E5D-4A6F-B684-50B184996540}" destId="{D256E87C-A610-4796-B136-712EDF20E380}" srcOrd="0" destOrd="0" presId="urn:microsoft.com/office/officeart/2005/8/layout/chevron2"/>
+    <dgm:cxn modelId="{3001B369-C339-457F-A297-2A9C80F04BEE}" srcId="{AD597E26-F668-4CFB-954D-3856D7EF46F5}" destId="{3F8DD7B2-6E5D-4A6F-B684-50B184996540}" srcOrd="3" destOrd="0" parTransId="{74AB9851-60E3-4719-BE6B-A163D510FCB8}" sibTransId="{91A8A568-17F4-4262-B6D4-33596791E793}"/>
+    <dgm:cxn modelId="{930743BD-F658-4E73-BE24-AAFC09D847A9}" type="presOf" srcId="{AD597E26-F668-4CFB-954D-3856D7EF46F5}" destId="{F6995450-31B8-4F52-853C-C0A1AB2E7B1A}" srcOrd="0" destOrd="0" presId="urn:microsoft.com/office/officeart/2005/8/layout/chevron2"/>
+    <dgm:cxn modelId="{2D2016E5-51D3-4FB0-974F-41B148A56E8F}" type="presOf" srcId="{0E035DE8-96F2-492B-AFB2-CB22DE4D3E08}" destId="{A685E4E7-405E-41EF-8C87-86D879D1F008}" srcOrd="0" destOrd="2" presId="urn:microsoft.com/office/officeart/2005/8/layout/chevron2"/>
+    <dgm:cxn modelId="{1CBE74B4-381F-4B0A-96C8-0C52EE8340D9}" type="presOf" srcId="{299BCA60-A40C-4C70-86F0-395A6ED5C1DF}" destId="{1A0A85E3-1F20-46B3-A233-A0BEB9CC52E8}" srcOrd="0" destOrd="0" presId="urn:microsoft.com/office/officeart/2005/8/layout/chevron2"/>
+    <dgm:cxn modelId="{E32DA833-C15B-4354-BAA4-D2BE9B0D1E52}" srcId="{37ED2728-A500-4A6F-A517-1EEA51A1BF38}" destId="{5091B129-A8C8-44FD-B7CA-D679B916365E}" srcOrd="0" destOrd="0" parTransId="{0DE99C3C-DBF2-4B3C-B338-36221DC07233}" sibTransId="{AE9566B1-4878-4D65-AF92-2BE44FBB24D1}"/>
+    <dgm:cxn modelId="{322A9218-6CB6-495F-8A9F-DB347F6F2B61}" srcId="{EAF0A4A3-1FC8-4DB4-8545-54615079989B}" destId="{0FBC7D6F-0350-4222-9DDC-8A1E9D2300F2}" srcOrd="1" destOrd="0" parTransId="{F34A26F4-3066-44E8-8C3A-A218F5AE4CD4}" sibTransId="{042F38BB-AF29-4155-815A-DDC49EA627FB}"/>
+    <dgm:cxn modelId="{2F63A226-FA1D-41C2-ABC3-0280231260A1}" srcId="{3F8DD7B2-6E5D-4A6F-B684-50B184996540}" destId="{167A2BA1-3A7C-423D-923B-CA45D4AFD876}" srcOrd="1" destOrd="0" parTransId="{3010EE71-FAE9-44FC-A86C-C39473EAFB23}" sibTransId="{83CCF0A6-C417-4653-8359-4B4C4EFE8F3D}"/>
+    <dgm:cxn modelId="{E7E59E08-A66B-40E2-A604-6DC800B157EE}" srcId="{AD597E26-F668-4CFB-954D-3856D7EF46F5}" destId="{DCBAC794-3010-431F-84F3-0EF501A98101}" srcOrd="0" destOrd="0" parTransId="{73BC0DB3-0FE6-468F-8178-A6A72B020878}" sibTransId="{5A108A0E-36A5-4687-9F2E-7B1A466527E3}"/>
+    <dgm:cxn modelId="{1D89FA32-11E1-47D6-B7D8-C1445A196EE4}" srcId="{3F8DD7B2-6E5D-4A6F-B684-50B184996540}" destId="{03FE6677-D01F-4710-B4AB-727203460A1E}" srcOrd="0" destOrd="0" parTransId="{F42C6231-1B77-48F7-BCAA-E4166C2EB858}" sibTransId="{8563C8EF-626B-44C7-9183-33EB92D4754A}"/>
     <dgm:cxn modelId="{D09B2A0B-009A-424E-A9EE-3C058416BDE2}" srcId="{DCBAC794-3010-431F-84F3-0EF501A98101}" destId="{6112C17F-DB59-4648-BCC5-FAA2528527AA}" srcOrd="1" destOrd="0" parTransId="{080698E6-C216-46E9-90FB-24683E2284BA}" sibTransId="{1DA72225-50CF-40AE-9F24-509431D096C8}"/>
-    <dgm:cxn modelId="{14757A45-C09B-4FEC-A335-68780D462721}" type="presOf" srcId="{EAF0A4A3-1FC8-4DB4-8545-54615079989B}" destId="{D6979E6D-B533-4F7A-95DC-80DED9349EFA}" srcOrd="0" destOrd="0" presId="urn:microsoft.com/office/officeart/2005/8/layout/chevron2"/>
-    <dgm:cxn modelId="{464988F9-D767-4394-8EFA-E9BC56962A9E}" type="presOf" srcId="{167A2BA1-3A7C-423D-923B-CA45D4AFD876}" destId="{A685E4E7-405E-41EF-8C87-86D879D1F008}" srcOrd="0" destOrd="1" presId="urn:microsoft.com/office/officeart/2005/8/layout/chevron2"/>
-    <dgm:cxn modelId="{3001B369-C339-457F-A297-2A9C80F04BEE}" srcId="{AD597E26-F668-4CFB-954D-3856D7EF46F5}" destId="{3F8DD7B2-6E5D-4A6F-B684-50B184996540}" srcOrd="3" destOrd="0" parTransId="{74AB9851-60E3-4719-BE6B-A163D510FCB8}" sibTransId="{91A8A568-17F4-4262-B6D4-33596791E793}"/>
-    <dgm:cxn modelId="{E7E59E08-A66B-40E2-A604-6DC800B157EE}" srcId="{AD597E26-F668-4CFB-954D-3856D7EF46F5}" destId="{DCBAC794-3010-431F-84F3-0EF501A98101}" srcOrd="0" destOrd="0" parTransId="{73BC0DB3-0FE6-468F-8178-A6A72B020878}" sibTransId="{5A108A0E-36A5-4687-9F2E-7B1A466527E3}"/>
-    <dgm:cxn modelId="{4427290B-5AE7-4758-81D0-6ED7AD1C7B7A}" type="presOf" srcId="{06BE6AF8-F9F7-4192-B002-599371D430A7}" destId="{A310A819-9277-4E2A-99BE-98AAF9871817}" srcOrd="0" destOrd="1" presId="urn:microsoft.com/office/officeart/2005/8/layout/chevron2"/>
-    <dgm:cxn modelId="{2F63A226-FA1D-41C2-ABC3-0280231260A1}" srcId="{3F8DD7B2-6E5D-4A6F-B684-50B184996540}" destId="{167A2BA1-3A7C-423D-923B-CA45D4AFD876}" srcOrd="1" destOrd="0" parTransId="{3010EE71-FAE9-44FC-A86C-C39473EAFB23}" sibTransId="{83CCF0A6-C417-4653-8359-4B4C4EFE8F3D}"/>
-    <dgm:cxn modelId="{F29D1364-4F99-4E8A-A139-4BFDD699672F}" srcId="{DCBAC794-3010-431F-84F3-0EF501A98101}" destId="{1FCA0E45-E878-4C87-8533-78A1620498E4}" srcOrd="0" destOrd="0" parTransId="{EEB38F62-C29B-49D4-9ECD-DA5E41E6F5FC}" sibTransId="{ECFB65FB-0083-4670-81D5-730B4ADF65C9}"/>
+    <dgm:cxn modelId="{706C906E-57AE-4EEC-AD68-1144742273E2}" type="presOf" srcId="{167A2BA1-3A7C-423D-923B-CA45D4AFD876}" destId="{A685E4E7-405E-41EF-8C87-86D879D1F008}" srcOrd="0" destOrd="1" presId="urn:microsoft.com/office/officeart/2005/8/layout/chevron2"/>
+    <dgm:cxn modelId="{AE3EB712-8EE2-4192-A529-B7693D514DDD}" type="presOf" srcId="{6112C17F-DB59-4648-BCC5-FAA2528527AA}" destId="{664F7EB5-019C-4D10-B2D4-0E1284FEC277}" srcOrd="0" destOrd="1" presId="urn:microsoft.com/office/officeart/2005/8/layout/chevron2"/>
+    <dgm:cxn modelId="{8872621C-5A1B-439E-BF19-1DBA3CE2EF90}" srcId="{AD597E26-F668-4CFB-954D-3856D7EF46F5}" destId="{EAF0A4A3-1FC8-4DB4-8545-54615079989B}" srcOrd="1" destOrd="0" parTransId="{DE95B72E-BFE8-40F4-99DB-F015BD9C503A}" sibTransId="{FB5AA424-C1C8-4B4A-BFB0-3AD43B3822A2}"/>
+    <dgm:cxn modelId="{DC8DCD5B-9BB2-43B9-BF66-B06C2A34D450}" type="presOf" srcId="{0FBC7D6F-0350-4222-9DDC-8A1E9D2300F2}" destId="{1A0A85E3-1F20-46B3-A233-A0BEB9CC52E8}" srcOrd="0" destOrd="1" presId="urn:microsoft.com/office/officeart/2005/8/layout/chevron2"/>
+    <dgm:cxn modelId="{9BB14686-ED92-478A-AACF-C955C0416636}" type="presOf" srcId="{03FE6677-D01F-4710-B4AB-727203460A1E}" destId="{A685E4E7-405E-41EF-8C87-86D879D1F008}" srcOrd="0" destOrd="0" presId="urn:microsoft.com/office/officeart/2005/8/layout/chevron2"/>
+    <dgm:cxn modelId="{033E6E84-07F5-4769-88F2-5284496D9E24}" type="presOf" srcId="{EAF0A4A3-1FC8-4DB4-8545-54615079989B}" destId="{D6979E6D-B533-4F7A-95DC-80DED9349EFA}" srcOrd="0" destOrd="0" presId="urn:microsoft.com/office/officeart/2005/8/layout/chevron2"/>
     <dgm:cxn modelId="{36B3CAE8-CF34-4F56-8931-7655BBEA7CFF}" srcId="{37ED2728-A500-4A6F-A517-1EEA51A1BF38}" destId="{06BE6AF8-F9F7-4192-B002-599371D430A7}" srcOrd="1" destOrd="0" parTransId="{8AF0D4EB-F044-48E8-8C82-9F101060FD79}" sibTransId="{3A314C02-74C7-4B01-AFDF-6597EC58E489}"/>
-    <dgm:cxn modelId="{6A65B846-25FF-4853-92AD-9D31FF9B69DB}" type="presOf" srcId="{6112C17F-DB59-4648-BCC5-FAA2528527AA}" destId="{664F7EB5-019C-4D10-B2D4-0E1284FEC277}" srcOrd="0" destOrd="1" presId="urn:microsoft.com/office/officeart/2005/8/layout/chevron2"/>
-    <dgm:cxn modelId="{322A9218-6CB6-495F-8A9F-DB347F6F2B61}" srcId="{EAF0A4A3-1FC8-4DB4-8545-54615079989B}" destId="{0FBC7D6F-0350-4222-9DDC-8A1E9D2300F2}" srcOrd="1" destOrd="0" parTransId="{F34A26F4-3066-44E8-8C3A-A218F5AE4CD4}" sibTransId="{042F38BB-AF29-4155-815A-DDC49EA627FB}"/>
-    <dgm:cxn modelId="{A44DEAAE-DBE0-4458-8705-9B72C792D4D0}" srcId="{3F8DD7B2-6E5D-4A6F-B684-50B184996540}" destId="{0E035DE8-96F2-492B-AFB2-CB22DE4D3E08}" srcOrd="2" destOrd="0" parTransId="{C6B1EF5A-E55D-44DD-9867-C21A5CEFAA18}" sibTransId="{E32A8DFF-50E2-4433-94ED-CFB586E80160}"/>
-    <dgm:cxn modelId="{2387E13C-60E9-4CB9-A6A9-F1751346742C}" type="presOf" srcId="{03FE6677-D01F-4710-B4AB-727203460A1E}" destId="{A685E4E7-405E-41EF-8C87-86D879D1F008}" srcOrd="0" destOrd="0" presId="urn:microsoft.com/office/officeart/2005/8/layout/chevron2"/>
-    <dgm:cxn modelId="{9B96749D-0F91-45A9-A771-F55E1B4C46AE}" type="presOf" srcId="{3F8DD7B2-6E5D-4A6F-B684-50B184996540}" destId="{D256E87C-A610-4796-B136-712EDF20E380}" srcOrd="0" destOrd="0" presId="urn:microsoft.com/office/officeart/2005/8/layout/chevron2"/>
-    <dgm:cxn modelId="{C8BBB7EC-B4E2-4C28-AC0E-A4F04E008725}" type="presOf" srcId="{37ED2728-A500-4A6F-A517-1EEA51A1BF38}" destId="{A78C2F34-7684-4421-8E7E-0A90612E285D}" srcOrd="0" destOrd="0" presId="urn:microsoft.com/office/officeart/2005/8/layout/chevron2"/>
-    <dgm:cxn modelId="{69F9838A-A749-4A2C-9908-3A33E0B1D6AD}" type="presOf" srcId="{DCBAC794-3010-431F-84F3-0EF501A98101}" destId="{DD192967-1BF7-4DE7-979D-D1F8F99CBE5C}" srcOrd="0" destOrd="0" presId="urn:microsoft.com/office/officeart/2005/8/layout/chevron2"/>
-    <dgm:cxn modelId="{1D89FA32-11E1-47D6-B7D8-C1445A196EE4}" srcId="{3F8DD7B2-6E5D-4A6F-B684-50B184996540}" destId="{03FE6677-D01F-4710-B4AB-727203460A1E}" srcOrd="0" destOrd="0" parTransId="{F42C6231-1B77-48F7-BCAA-E4166C2EB858}" sibTransId="{8563C8EF-626B-44C7-9183-33EB92D4754A}"/>
-    <dgm:cxn modelId="{E4CE0E0E-47DC-4CC2-A43C-57506E906C3F}" type="presOf" srcId="{0E035DE8-96F2-492B-AFB2-CB22DE4D3E08}" destId="{A685E4E7-405E-41EF-8C87-86D879D1F008}" srcOrd="0" destOrd="2" presId="urn:microsoft.com/office/officeart/2005/8/layout/chevron2"/>
-    <dgm:cxn modelId="{8872621C-5A1B-439E-BF19-1DBA3CE2EF90}" srcId="{AD597E26-F668-4CFB-954D-3856D7EF46F5}" destId="{EAF0A4A3-1FC8-4DB4-8545-54615079989B}" srcOrd="1" destOrd="0" parTransId="{DE95B72E-BFE8-40F4-99DB-F015BD9C503A}" sibTransId="{FB5AA424-C1C8-4B4A-BFB0-3AD43B3822A2}"/>
-    <dgm:cxn modelId="{733F66E9-AA46-496A-8FAF-5A5E2481C097}" type="presOf" srcId="{299BCA60-A40C-4C70-86F0-395A6ED5C1DF}" destId="{1A0A85E3-1F20-46B3-A233-A0BEB9CC52E8}" srcOrd="0" destOrd="0" presId="urn:microsoft.com/office/officeart/2005/8/layout/chevron2"/>
-    <dgm:cxn modelId="{50B20C26-F721-49C2-906B-42CDF1E4993F}" type="presOf" srcId="{AD597E26-F668-4CFB-954D-3856D7EF46F5}" destId="{F6995450-31B8-4F52-853C-C0A1AB2E7B1A}" srcOrd="0" destOrd="0" presId="urn:microsoft.com/office/officeart/2005/8/layout/chevron2"/>
-    <dgm:cxn modelId="{00A7F0A7-90F6-42E3-B40B-E49E59D2C8E5}" type="presOf" srcId="{0FBC7D6F-0350-4222-9DDC-8A1E9D2300F2}" destId="{1A0A85E3-1F20-46B3-A233-A0BEB9CC52E8}" srcOrd="0" destOrd="1" presId="urn:microsoft.com/office/officeart/2005/8/layout/chevron2"/>
-    <dgm:cxn modelId="{E32DA833-C15B-4354-BAA4-D2BE9B0D1E52}" srcId="{37ED2728-A500-4A6F-A517-1EEA51A1BF38}" destId="{5091B129-A8C8-44FD-B7CA-D679B916365E}" srcOrd="0" destOrd="0" parTransId="{0DE99C3C-DBF2-4B3C-B338-36221DC07233}" sibTransId="{AE9566B1-4878-4D65-AF92-2BE44FBB24D1}"/>
-    <dgm:cxn modelId="{0B92B6AF-0728-4176-B6A6-6C7A51DF74D9}" srcId="{AD597E26-F668-4CFB-954D-3856D7EF46F5}" destId="{37ED2728-A500-4A6F-A517-1EEA51A1BF38}" srcOrd="2" destOrd="0" parTransId="{30997813-55CA-4097-BA25-E35A59294AC2}" sibTransId="{753C13B6-499D-4CFB-BC80-3513E19A97AE}"/>
-    <dgm:cxn modelId="{64EDA176-9885-4FE9-B8AA-EEFECE4644EF}" type="presOf" srcId="{1FCA0E45-E878-4C87-8533-78A1620498E4}" destId="{664F7EB5-019C-4D10-B2D4-0E1284FEC277}" srcOrd="0" destOrd="0" presId="urn:microsoft.com/office/officeart/2005/8/layout/chevron2"/>
-    <dgm:cxn modelId="{22DEF3B7-36F0-4ED5-86F0-D57E7A00132E}" srcId="{EAF0A4A3-1FC8-4DB4-8545-54615079989B}" destId="{299BCA60-A40C-4C70-86F0-395A6ED5C1DF}" srcOrd="0" destOrd="0" parTransId="{E90F8B8C-AB1B-44AB-8F5C-630BECC1C732}" sibTransId="{54202FDF-5B0A-418C-A4F5-BF730DBAFC71}"/>
-    <dgm:cxn modelId="{F8634680-D003-45CF-9AA3-4AC2B5839BA8}" type="presOf" srcId="{5091B129-A8C8-44FD-B7CA-D679B916365E}" destId="{A310A819-9277-4E2A-99BE-98AAF9871817}" srcOrd="0" destOrd="0" presId="urn:microsoft.com/office/officeart/2005/8/layout/chevron2"/>
-    <dgm:cxn modelId="{4BB2D562-ED5A-45B2-BC28-3F31849588C7}" type="presParOf" srcId="{F6995450-31B8-4F52-853C-C0A1AB2E7B1A}" destId="{AFA3A620-7117-4EC0-8933-4DC58A6E3DD9}" srcOrd="0" destOrd="0" presId="urn:microsoft.com/office/officeart/2005/8/layout/chevron2"/>
-    <dgm:cxn modelId="{57D171E4-6E4C-4F77-A3F6-C5556BEA2F66}" type="presParOf" srcId="{AFA3A620-7117-4EC0-8933-4DC58A6E3DD9}" destId="{DD192967-1BF7-4DE7-979D-D1F8F99CBE5C}" srcOrd="0" destOrd="0" presId="urn:microsoft.com/office/officeart/2005/8/layout/chevron2"/>
-    <dgm:cxn modelId="{88D81534-E664-4674-9B5A-FE8C86BDF1D7}" type="presParOf" srcId="{AFA3A620-7117-4EC0-8933-4DC58A6E3DD9}" destId="{664F7EB5-019C-4D10-B2D4-0E1284FEC277}" srcOrd="1" destOrd="0" presId="urn:microsoft.com/office/officeart/2005/8/layout/chevron2"/>
-    <dgm:cxn modelId="{DBC10DC2-6FC9-4B43-B19C-8EE9DE2E6116}" type="presParOf" srcId="{F6995450-31B8-4F52-853C-C0A1AB2E7B1A}" destId="{C17455E8-4A51-4035-BEB3-C79A8E98B125}" srcOrd="1" destOrd="0" presId="urn:microsoft.com/office/officeart/2005/8/layout/chevron2"/>
-    <dgm:cxn modelId="{A0CDAA66-48A6-4962-8151-0E84C89E6551}" type="presParOf" srcId="{F6995450-31B8-4F52-853C-C0A1AB2E7B1A}" destId="{F9375FF9-5237-4928-A19D-942F81A8C572}" srcOrd="2" destOrd="0" presId="urn:microsoft.com/office/officeart/2005/8/layout/chevron2"/>
-    <dgm:cxn modelId="{E77AA100-2EE4-4666-9F80-13E1B0AC7513}" type="presParOf" srcId="{F9375FF9-5237-4928-A19D-942F81A8C572}" destId="{D6979E6D-B533-4F7A-95DC-80DED9349EFA}" srcOrd="0" destOrd="0" presId="urn:microsoft.com/office/officeart/2005/8/layout/chevron2"/>
-    <dgm:cxn modelId="{90C92D21-AB1C-47FE-9853-3249B3FF88E5}" type="presParOf" srcId="{F9375FF9-5237-4928-A19D-942F81A8C572}" destId="{1A0A85E3-1F20-46B3-A233-A0BEB9CC52E8}" srcOrd="1" destOrd="0" presId="urn:microsoft.com/office/officeart/2005/8/layout/chevron2"/>
-    <dgm:cxn modelId="{E571EA16-7194-418F-BB64-8DD331784219}" type="presParOf" srcId="{F6995450-31B8-4F52-853C-C0A1AB2E7B1A}" destId="{E4F69DDB-44E5-4C63-81CD-075EE3819106}" srcOrd="3" destOrd="0" presId="urn:microsoft.com/office/officeart/2005/8/layout/chevron2"/>
-    <dgm:cxn modelId="{972F6898-F4B8-4B10-AEF7-EC28C875A040}" type="presParOf" srcId="{F6995450-31B8-4F52-853C-C0A1AB2E7B1A}" destId="{88C4A199-B593-4251-B667-6EBBDFAD9D75}" srcOrd="4" destOrd="0" presId="urn:microsoft.com/office/officeart/2005/8/layout/chevron2"/>
-    <dgm:cxn modelId="{C180B51E-E7BA-42E5-8614-F6696CCC3439}" type="presParOf" srcId="{88C4A199-B593-4251-B667-6EBBDFAD9D75}" destId="{A78C2F34-7684-4421-8E7E-0A90612E285D}" srcOrd="0" destOrd="0" presId="urn:microsoft.com/office/officeart/2005/8/layout/chevron2"/>
-    <dgm:cxn modelId="{49B595B8-0F5E-4BB1-BF59-44FC00C7BE1B}" type="presParOf" srcId="{88C4A199-B593-4251-B667-6EBBDFAD9D75}" destId="{A310A819-9277-4E2A-99BE-98AAF9871817}" srcOrd="1" destOrd="0" presId="urn:microsoft.com/office/officeart/2005/8/layout/chevron2"/>
-    <dgm:cxn modelId="{474D22E0-860C-4D00-86B1-E6ABDC26AB27}" type="presParOf" srcId="{F6995450-31B8-4F52-853C-C0A1AB2E7B1A}" destId="{A48CD79D-B9BA-436E-B8A1-55CD5B6220C7}" srcOrd="5" destOrd="0" presId="urn:microsoft.com/office/officeart/2005/8/layout/chevron2"/>
-    <dgm:cxn modelId="{D5B18213-F2C4-4E2D-8626-16B3AE94C361}" type="presParOf" srcId="{F6995450-31B8-4F52-853C-C0A1AB2E7B1A}" destId="{604AC96F-0C72-4624-8C3F-3A24A41000C3}" srcOrd="6" destOrd="0" presId="urn:microsoft.com/office/officeart/2005/8/layout/chevron2"/>
-    <dgm:cxn modelId="{5018947B-85E1-48E0-BD20-81ACF5C41016}" type="presParOf" srcId="{604AC96F-0C72-4624-8C3F-3A24A41000C3}" destId="{D256E87C-A610-4796-B136-712EDF20E380}" srcOrd="0" destOrd="0" presId="urn:microsoft.com/office/officeart/2005/8/layout/chevron2"/>
-    <dgm:cxn modelId="{3A766536-7099-48F3-A524-825E4232CF6D}" type="presParOf" srcId="{604AC96F-0C72-4624-8C3F-3A24A41000C3}" destId="{A685E4E7-405E-41EF-8C87-86D879D1F008}" srcOrd="1" destOrd="0" presId="urn:microsoft.com/office/officeart/2005/8/layout/chevron2"/>
+    <dgm:cxn modelId="{B1B72297-D601-411E-BEF8-C55D1A6190D1}" type="presOf" srcId="{DCBAC794-3010-431F-84F3-0EF501A98101}" destId="{DD192967-1BF7-4DE7-979D-D1F8F99CBE5C}" srcOrd="0" destOrd="0" presId="urn:microsoft.com/office/officeart/2005/8/layout/chevron2"/>
+    <dgm:cxn modelId="{27FC24D9-939F-498B-8603-A9BA6D4C2F42}" type="presParOf" srcId="{F6995450-31B8-4F52-853C-C0A1AB2E7B1A}" destId="{AFA3A620-7117-4EC0-8933-4DC58A6E3DD9}" srcOrd="0" destOrd="0" presId="urn:microsoft.com/office/officeart/2005/8/layout/chevron2"/>
+    <dgm:cxn modelId="{C7BC8F7C-6BFC-44EE-A109-9B5457093E46}" type="presParOf" srcId="{AFA3A620-7117-4EC0-8933-4DC58A6E3DD9}" destId="{DD192967-1BF7-4DE7-979D-D1F8F99CBE5C}" srcOrd="0" destOrd="0" presId="urn:microsoft.com/office/officeart/2005/8/layout/chevron2"/>
+    <dgm:cxn modelId="{E0328001-B6C1-4898-9AEF-343206083B18}" type="presParOf" srcId="{AFA3A620-7117-4EC0-8933-4DC58A6E3DD9}" destId="{664F7EB5-019C-4D10-B2D4-0E1284FEC277}" srcOrd="1" destOrd="0" presId="urn:microsoft.com/office/officeart/2005/8/layout/chevron2"/>
+    <dgm:cxn modelId="{B9800E6B-5E9B-46E5-827E-332D23B89E56}" type="presParOf" srcId="{F6995450-31B8-4F52-853C-C0A1AB2E7B1A}" destId="{C17455E8-4A51-4035-BEB3-C79A8E98B125}" srcOrd="1" destOrd="0" presId="urn:microsoft.com/office/officeart/2005/8/layout/chevron2"/>
+    <dgm:cxn modelId="{618F72B6-2111-4F3D-A8DC-2C03AC1AF570}" type="presParOf" srcId="{F6995450-31B8-4F52-853C-C0A1AB2E7B1A}" destId="{F9375FF9-5237-4928-A19D-942F81A8C572}" srcOrd="2" destOrd="0" presId="urn:microsoft.com/office/officeart/2005/8/layout/chevron2"/>
+    <dgm:cxn modelId="{35A63900-FAD1-4AA8-BCA2-657AC08CC41D}" type="presParOf" srcId="{F9375FF9-5237-4928-A19D-942F81A8C572}" destId="{D6979E6D-B533-4F7A-95DC-80DED9349EFA}" srcOrd="0" destOrd="0" presId="urn:microsoft.com/office/officeart/2005/8/layout/chevron2"/>
+    <dgm:cxn modelId="{D60A73CD-8E4D-4D12-8FFD-2EF48209D39B}" type="presParOf" srcId="{F9375FF9-5237-4928-A19D-942F81A8C572}" destId="{1A0A85E3-1F20-46B3-A233-A0BEB9CC52E8}" srcOrd="1" destOrd="0" presId="urn:microsoft.com/office/officeart/2005/8/layout/chevron2"/>
+    <dgm:cxn modelId="{AF2EDB9D-1B7F-4AAF-9BF8-EE1EC2F55EF1}" type="presParOf" srcId="{F6995450-31B8-4F52-853C-C0A1AB2E7B1A}" destId="{E4F69DDB-44E5-4C63-81CD-075EE3819106}" srcOrd="3" destOrd="0" presId="urn:microsoft.com/office/officeart/2005/8/layout/chevron2"/>
+    <dgm:cxn modelId="{22DE5987-76EF-4225-9D4E-14A7AC22DAD0}" type="presParOf" srcId="{F6995450-31B8-4F52-853C-C0A1AB2E7B1A}" destId="{88C4A199-B593-4251-B667-6EBBDFAD9D75}" srcOrd="4" destOrd="0" presId="urn:microsoft.com/office/officeart/2005/8/layout/chevron2"/>
+    <dgm:cxn modelId="{B4DBEA5B-20E7-4337-91E0-39D5976CBF7B}" type="presParOf" srcId="{88C4A199-B593-4251-B667-6EBBDFAD9D75}" destId="{A78C2F34-7684-4421-8E7E-0A90612E285D}" srcOrd="0" destOrd="0" presId="urn:microsoft.com/office/officeart/2005/8/layout/chevron2"/>
+    <dgm:cxn modelId="{0D3B9EF9-C82E-41E4-B165-9FA066052D44}" type="presParOf" srcId="{88C4A199-B593-4251-B667-6EBBDFAD9D75}" destId="{A310A819-9277-4E2A-99BE-98AAF9871817}" srcOrd="1" destOrd="0" presId="urn:microsoft.com/office/officeart/2005/8/layout/chevron2"/>
+    <dgm:cxn modelId="{3B804D7C-FA37-4F62-9A61-68998E9126B9}" type="presParOf" srcId="{F6995450-31B8-4F52-853C-C0A1AB2E7B1A}" destId="{A48CD79D-B9BA-436E-B8A1-55CD5B6220C7}" srcOrd="5" destOrd="0" presId="urn:microsoft.com/office/officeart/2005/8/layout/chevron2"/>
+    <dgm:cxn modelId="{3E70EDEA-3CAC-4BF1-A68E-AA1259FF0E6B}" type="presParOf" srcId="{F6995450-31B8-4F52-853C-C0A1AB2E7B1A}" destId="{604AC96F-0C72-4624-8C3F-3A24A41000C3}" srcOrd="6" destOrd="0" presId="urn:microsoft.com/office/officeart/2005/8/layout/chevron2"/>
+    <dgm:cxn modelId="{D753F778-E6A2-4778-B5AD-7F06E95E8DFC}" type="presParOf" srcId="{604AC96F-0C72-4624-8C3F-3A24A41000C3}" destId="{D256E87C-A610-4796-B136-712EDF20E380}" srcOrd="0" destOrd="0" presId="urn:microsoft.com/office/officeart/2005/8/layout/chevron2"/>
+    <dgm:cxn modelId="{3B8D6C01-273E-48A7-B6E8-0E969E40EA4C}" type="presParOf" srcId="{604AC96F-0C72-4624-8C3F-3A24A41000C3}" destId="{A685E4E7-405E-41EF-8C87-86D879D1F008}" srcOrd="1" destOrd="0" presId="urn:microsoft.com/office/officeart/2005/8/layout/chevron2"/>
   </dgm:cxnLst>
   <dgm:bg/>
   <dgm:whole/>
@@ -18432,48 +18765,48 @@
     </dgm:pt>
   </dgm:ptLst>
   <dgm:cxnLst>
-    <dgm:cxn modelId="{B57E321C-6789-4FD7-BC2D-5BB2DB3EAEBF}" type="presOf" srcId="{6112C17F-DB59-4648-BCC5-FAA2528527AA}" destId="{664F7EB5-019C-4D10-B2D4-0E1284FEC277}" srcOrd="0" destOrd="1" presId="urn:microsoft.com/office/officeart/2005/8/layout/chevron2"/>
-    <dgm:cxn modelId="{8739C020-5E1E-4519-8BAD-E76D4FD2C8D2}" type="presOf" srcId="{0FBC7D6F-0350-4222-9DDC-8A1E9D2300F2}" destId="{1A0A85E3-1F20-46B3-A233-A0BEB9CC52E8}" srcOrd="0" destOrd="1" presId="urn:microsoft.com/office/officeart/2005/8/layout/chevron2"/>
-    <dgm:cxn modelId="{12089685-7B98-48CF-8DF2-26E499703CC0}" type="presOf" srcId="{299BCA60-A40C-4C70-86F0-395A6ED5C1DF}" destId="{1A0A85E3-1F20-46B3-A233-A0BEB9CC52E8}" srcOrd="0" destOrd="0" presId="urn:microsoft.com/office/officeart/2005/8/layout/chevron2"/>
-    <dgm:cxn modelId="{D481CF23-0E35-401A-9A15-15F3FF6B676E}" type="presOf" srcId="{0E035DE8-96F2-492B-AFB2-CB22DE4D3E08}" destId="{A685E4E7-405E-41EF-8C87-86D879D1F008}" srcOrd="0" destOrd="2" presId="urn:microsoft.com/office/officeart/2005/8/layout/chevron2"/>
+    <dgm:cxn modelId="{DA771542-430C-48CB-B536-BD9B179FA2FD}" type="presOf" srcId="{1FCA0E45-E878-4C87-8533-78A1620498E4}" destId="{664F7EB5-019C-4D10-B2D4-0E1284FEC277}" srcOrd="0" destOrd="0" presId="urn:microsoft.com/office/officeart/2005/8/layout/chevron2"/>
+    <dgm:cxn modelId="{9F53D9DD-5F82-4C1E-8AB6-1E1A8A30E965}" type="presOf" srcId="{AD597E26-F668-4CFB-954D-3856D7EF46F5}" destId="{F6995450-31B8-4F52-853C-C0A1AB2E7B1A}" srcOrd="0" destOrd="0" presId="urn:microsoft.com/office/officeart/2005/8/layout/chevron2"/>
+    <dgm:cxn modelId="{417E90FE-F74C-4A82-BB48-4A52A1494250}" type="presOf" srcId="{06BE6AF8-F9F7-4192-B002-599371D430A7}" destId="{A310A819-9277-4E2A-99BE-98AAF9871817}" srcOrd="0" destOrd="1" presId="urn:microsoft.com/office/officeart/2005/8/layout/chevron2"/>
+    <dgm:cxn modelId="{26D884A5-BB5F-4BA1-A579-5F6A70C1602B}" type="presOf" srcId="{DCBAC794-3010-431F-84F3-0EF501A98101}" destId="{DD192967-1BF7-4DE7-979D-D1F8F99CBE5C}" srcOrd="0" destOrd="0" presId="urn:microsoft.com/office/officeart/2005/8/layout/chevron2"/>
+    <dgm:cxn modelId="{EB851327-2BA9-41D2-B39B-A22D8EC8F8FD}" type="presOf" srcId="{5091B129-A8C8-44FD-B7CA-D679B916365E}" destId="{A310A819-9277-4E2A-99BE-98AAF9871817}" srcOrd="0" destOrd="0" presId="urn:microsoft.com/office/officeart/2005/8/layout/chevron2"/>
+    <dgm:cxn modelId="{26758FE4-920F-40E8-A10B-92CD81817164}" type="presOf" srcId="{37ED2728-A500-4A6F-A517-1EEA51A1BF38}" destId="{A78C2F34-7684-4421-8E7E-0A90612E285D}" srcOrd="0" destOrd="0" presId="urn:microsoft.com/office/officeart/2005/8/layout/chevron2"/>
     <dgm:cxn modelId="{22DEF3B7-36F0-4ED5-86F0-D57E7A00132E}" srcId="{EAF0A4A3-1FC8-4DB4-8545-54615079989B}" destId="{299BCA60-A40C-4C70-86F0-395A6ED5C1DF}" srcOrd="0" destOrd="0" parTransId="{E90F8B8C-AB1B-44AB-8F5C-630BECC1C732}" sibTransId="{54202FDF-5B0A-418C-A4F5-BF730DBAFC71}"/>
     <dgm:cxn modelId="{0B92B6AF-0728-4176-B6A6-6C7A51DF74D9}" srcId="{AD597E26-F668-4CFB-954D-3856D7EF46F5}" destId="{37ED2728-A500-4A6F-A517-1EEA51A1BF38}" srcOrd="2" destOrd="0" parTransId="{30997813-55CA-4097-BA25-E35A59294AC2}" sibTransId="{753C13B6-499D-4CFB-BC80-3513E19A97AE}"/>
-    <dgm:cxn modelId="{FFA9C58A-70E3-438F-9B2F-D1C78D197B55}" type="presOf" srcId="{DCBAC794-3010-431F-84F3-0EF501A98101}" destId="{DD192967-1BF7-4DE7-979D-D1F8F99CBE5C}" srcOrd="0" destOrd="0" presId="urn:microsoft.com/office/officeart/2005/8/layout/chevron2"/>
+    <dgm:cxn modelId="{09B43B55-6EA3-40C2-983A-BABB779338B5}" type="presOf" srcId="{167A2BA1-3A7C-423D-923B-CA45D4AFD876}" destId="{A685E4E7-405E-41EF-8C87-86D879D1F008}" srcOrd="0" destOrd="1" presId="urn:microsoft.com/office/officeart/2005/8/layout/chevron2"/>
     <dgm:cxn modelId="{A44DEAAE-DBE0-4458-8705-9B72C792D4D0}" srcId="{3F8DD7B2-6E5D-4A6F-B684-50B184996540}" destId="{0E035DE8-96F2-492B-AFB2-CB22DE4D3E08}" srcOrd="2" destOrd="0" parTransId="{C6B1EF5A-E55D-44DD-9867-C21A5CEFAA18}" sibTransId="{E32A8DFF-50E2-4433-94ED-CFB586E80160}"/>
-    <dgm:cxn modelId="{6D770620-F419-4B20-BF48-794785F62B85}" type="presOf" srcId="{167A2BA1-3A7C-423D-923B-CA45D4AFD876}" destId="{A685E4E7-405E-41EF-8C87-86D879D1F008}" srcOrd="0" destOrd="1" presId="urn:microsoft.com/office/officeart/2005/8/layout/chevron2"/>
-    <dgm:cxn modelId="{121F2EDF-04F5-45DD-9A8C-6338B7C8BE73}" type="presOf" srcId="{3F8DD7B2-6E5D-4A6F-B684-50B184996540}" destId="{D256E87C-A610-4796-B136-712EDF20E380}" srcOrd="0" destOrd="0" presId="urn:microsoft.com/office/officeart/2005/8/layout/chevron2"/>
+    <dgm:cxn modelId="{DBD110B4-EE15-4657-9422-31F03C64A42E}" type="presOf" srcId="{299BCA60-A40C-4C70-86F0-395A6ED5C1DF}" destId="{1A0A85E3-1F20-46B3-A233-A0BEB9CC52E8}" srcOrd="0" destOrd="0" presId="urn:microsoft.com/office/officeart/2005/8/layout/chevron2"/>
     <dgm:cxn modelId="{F29D1364-4F99-4E8A-A139-4BFDD699672F}" srcId="{DCBAC794-3010-431F-84F3-0EF501A98101}" destId="{1FCA0E45-E878-4C87-8533-78A1620498E4}" srcOrd="0" destOrd="0" parTransId="{EEB38F62-C29B-49D4-9ECD-DA5E41E6F5FC}" sibTransId="{ECFB65FB-0083-4670-81D5-730B4ADF65C9}"/>
+    <dgm:cxn modelId="{1C29EE3F-5EC4-48FF-BFA8-AF59B0D92083}" type="presOf" srcId="{03FE6677-D01F-4710-B4AB-727203460A1E}" destId="{A685E4E7-405E-41EF-8C87-86D879D1F008}" srcOrd="0" destOrd="0" presId="urn:microsoft.com/office/officeart/2005/8/layout/chevron2"/>
     <dgm:cxn modelId="{3001B369-C339-457F-A297-2A9C80F04BEE}" srcId="{AD597E26-F668-4CFB-954D-3856D7EF46F5}" destId="{3F8DD7B2-6E5D-4A6F-B684-50B184996540}" srcOrd="3" destOrd="0" parTransId="{74AB9851-60E3-4719-BE6B-A163D510FCB8}" sibTransId="{91A8A568-17F4-4262-B6D4-33596791E793}"/>
-    <dgm:cxn modelId="{DDC3B060-F518-4226-8C6C-1718D166526D}" type="presOf" srcId="{37ED2728-A500-4A6F-A517-1EEA51A1BF38}" destId="{A78C2F34-7684-4421-8E7E-0A90612E285D}" srcOrd="0" destOrd="0" presId="urn:microsoft.com/office/officeart/2005/8/layout/chevron2"/>
     <dgm:cxn modelId="{E32DA833-C15B-4354-BAA4-D2BE9B0D1E52}" srcId="{37ED2728-A500-4A6F-A517-1EEA51A1BF38}" destId="{5091B129-A8C8-44FD-B7CA-D679B916365E}" srcOrd="0" destOrd="0" parTransId="{0DE99C3C-DBF2-4B3C-B338-36221DC07233}" sibTransId="{AE9566B1-4878-4D65-AF92-2BE44FBB24D1}"/>
     <dgm:cxn modelId="{322A9218-6CB6-495F-8A9F-DB347F6F2B61}" srcId="{EAF0A4A3-1FC8-4DB4-8545-54615079989B}" destId="{0FBC7D6F-0350-4222-9DDC-8A1E9D2300F2}" srcOrd="1" destOrd="0" parTransId="{F34A26F4-3066-44E8-8C3A-A218F5AE4CD4}" sibTransId="{042F38BB-AF29-4155-815A-DDC49EA627FB}"/>
+    <dgm:cxn modelId="{FE768F47-135C-421F-9664-1F391688216D}" type="presOf" srcId="{6112C17F-DB59-4648-BCC5-FAA2528527AA}" destId="{664F7EB5-019C-4D10-B2D4-0E1284FEC277}" srcOrd="0" destOrd="1" presId="urn:microsoft.com/office/officeart/2005/8/layout/chevron2"/>
     <dgm:cxn modelId="{2F63A226-FA1D-41C2-ABC3-0280231260A1}" srcId="{3F8DD7B2-6E5D-4A6F-B684-50B184996540}" destId="{167A2BA1-3A7C-423D-923B-CA45D4AFD876}" srcOrd="1" destOrd="0" parTransId="{3010EE71-FAE9-44FC-A86C-C39473EAFB23}" sibTransId="{83CCF0A6-C417-4653-8359-4B4C4EFE8F3D}"/>
-    <dgm:cxn modelId="{7E66B5AE-4402-44F4-BBC8-F38A67367C52}" type="presOf" srcId="{AD597E26-F668-4CFB-954D-3856D7EF46F5}" destId="{F6995450-31B8-4F52-853C-C0A1AB2E7B1A}" srcOrd="0" destOrd="0" presId="urn:microsoft.com/office/officeart/2005/8/layout/chevron2"/>
-    <dgm:cxn modelId="{E5214806-C158-4F7B-9606-5DC22D11BCCA}" type="presOf" srcId="{06BE6AF8-F9F7-4192-B002-599371D430A7}" destId="{A310A819-9277-4E2A-99BE-98AAF9871817}" srcOrd="0" destOrd="1" presId="urn:microsoft.com/office/officeart/2005/8/layout/chevron2"/>
+    <dgm:cxn modelId="{6BCD1DDA-4B2E-4CB8-8CC2-7139BAE3F7E9}" type="presOf" srcId="{EAF0A4A3-1FC8-4DB4-8545-54615079989B}" destId="{D6979E6D-B533-4F7A-95DC-80DED9349EFA}" srcOrd="0" destOrd="0" presId="urn:microsoft.com/office/officeart/2005/8/layout/chevron2"/>
+    <dgm:cxn modelId="{8F36E558-EE79-4F09-9DC5-433081915806}" type="presOf" srcId="{0E035DE8-96F2-492B-AFB2-CB22DE4D3E08}" destId="{A685E4E7-405E-41EF-8C87-86D879D1F008}" srcOrd="0" destOrd="2" presId="urn:microsoft.com/office/officeart/2005/8/layout/chevron2"/>
     <dgm:cxn modelId="{E7E59E08-A66B-40E2-A604-6DC800B157EE}" srcId="{AD597E26-F668-4CFB-954D-3856D7EF46F5}" destId="{DCBAC794-3010-431F-84F3-0EF501A98101}" srcOrd="0" destOrd="0" parTransId="{73BC0DB3-0FE6-468F-8178-A6A72B020878}" sibTransId="{5A108A0E-36A5-4687-9F2E-7B1A466527E3}"/>
+    <dgm:cxn modelId="{8AC968CC-9C73-4D04-A5E2-3DDF215F91A7}" type="presOf" srcId="{3F8DD7B2-6E5D-4A6F-B684-50B184996540}" destId="{D256E87C-A610-4796-B136-712EDF20E380}" srcOrd="0" destOrd="0" presId="urn:microsoft.com/office/officeart/2005/8/layout/chevron2"/>
     <dgm:cxn modelId="{1D89FA32-11E1-47D6-B7D8-C1445A196EE4}" srcId="{3F8DD7B2-6E5D-4A6F-B684-50B184996540}" destId="{03FE6677-D01F-4710-B4AB-727203460A1E}" srcOrd="0" destOrd="0" parTransId="{F42C6231-1B77-48F7-BCAA-E4166C2EB858}" sibTransId="{8563C8EF-626B-44C7-9183-33EB92D4754A}"/>
     <dgm:cxn modelId="{D09B2A0B-009A-424E-A9EE-3C058416BDE2}" srcId="{DCBAC794-3010-431F-84F3-0EF501A98101}" destId="{6112C17F-DB59-4648-BCC5-FAA2528527AA}" srcOrd="1" destOrd="0" parTransId="{080698E6-C216-46E9-90FB-24683E2284BA}" sibTransId="{1DA72225-50CF-40AE-9F24-509431D096C8}"/>
+    <dgm:cxn modelId="{8539A46D-0927-433E-B003-8B3494FCC061}" type="presOf" srcId="{0FBC7D6F-0350-4222-9DDC-8A1E9D2300F2}" destId="{1A0A85E3-1F20-46B3-A233-A0BEB9CC52E8}" srcOrd="0" destOrd="1" presId="urn:microsoft.com/office/officeart/2005/8/layout/chevron2"/>
     <dgm:cxn modelId="{8872621C-5A1B-439E-BF19-1DBA3CE2EF90}" srcId="{AD597E26-F668-4CFB-954D-3856D7EF46F5}" destId="{EAF0A4A3-1FC8-4DB4-8545-54615079989B}" srcOrd="1" destOrd="0" parTransId="{DE95B72E-BFE8-40F4-99DB-F015BD9C503A}" sibTransId="{FB5AA424-C1C8-4B4A-BFB0-3AD43B3822A2}"/>
-    <dgm:cxn modelId="{EB6AB260-4BAD-4241-94BB-26FE93F85CE3}" type="presOf" srcId="{03FE6677-D01F-4710-B4AB-727203460A1E}" destId="{A685E4E7-405E-41EF-8C87-86D879D1F008}" srcOrd="0" destOrd="0" presId="urn:microsoft.com/office/officeart/2005/8/layout/chevron2"/>
-    <dgm:cxn modelId="{16A7CC7F-0AB9-4745-8C02-92CE13642718}" type="presOf" srcId="{EAF0A4A3-1FC8-4DB4-8545-54615079989B}" destId="{D6979E6D-B533-4F7A-95DC-80DED9349EFA}" srcOrd="0" destOrd="0" presId="urn:microsoft.com/office/officeart/2005/8/layout/chevron2"/>
-    <dgm:cxn modelId="{973C0114-69C1-4D68-BCAB-1011D44B56AC}" type="presOf" srcId="{1FCA0E45-E878-4C87-8533-78A1620498E4}" destId="{664F7EB5-019C-4D10-B2D4-0E1284FEC277}" srcOrd="0" destOrd="0" presId="urn:microsoft.com/office/officeart/2005/8/layout/chevron2"/>
     <dgm:cxn modelId="{36B3CAE8-CF34-4F56-8931-7655BBEA7CFF}" srcId="{37ED2728-A500-4A6F-A517-1EEA51A1BF38}" destId="{06BE6AF8-F9F7-4192-B002-599371D430A7}" srcOrd="1" destOrd="0" parTransId="{8AF0D4EB-F044-48E8-8C82-9F101060FD79}" sibTransId="{3A314C02-74C7-4B01-AFDF-6597EC58E489}"/>
-    <dgm:cxn modelId="{97BB786C-CDA8-43C4-B37D-97659D5DACF5}" type="presOf" srcId="{5091B129-A8C8-44FD-B7CA-D679B916365E}" destId="{A310A819-9277-4E2A-99BE-98AAF9871817}" srcOrd="0" destOrd="0" presId="urn:microsoft.com/office/officeart/2005/8/layout/chevron2"/>
-    <dgm:cxn modelId="{BD1DC902-B725-4B17-A3D8-A80EBD81D3B4}" type="presParOf" srcId="{F6995450-31B8-4F52-853C-C0A1AB2E7B1A}" destId="{AFA3A620-7117-4EC0-8933-4DC58A6E3DD9}" srcOrd="0" destOrd="0" presId="urn:microsoft.com/office/officeart/2005/8/layout/chevron2"/>
-    <dgm:cxn modelId="{207531A4-67EA-4B4F-A028-7310C86DEDE2}" type="presParOf" srcId="{AFA3A620-7117-4EC0-8933-4DC58A6E3DD9}" destId="{DD192967-1BF7-4DE7-979D-D1F8F99CBE5C}" srcOrd="0" destOrd="0" presId="urn:microsoft.com/office/officeart/2005/8/layout/chevron2"/>
-    <dgm:cxn modelId="{DC977EC6-5658-4CBA-BAED-5EF6D1E87728}" type="presParOf" srcId="{AFA3A620-7117-4EC0-8933-4DC58A6E3DD9}" destId="{664F7EB5-019C-4D10-B2D4-0E1284FEC277}" srcOrd="1" destOrd="0" presId="urn:microsoft.com/office/officeart/2005/8/layout/chevron2"/>
-    <dgm:cxn modelId="{81F0E1E9-97AD-45CE-B54E-3832BA29617C}" type="presParOf" srcId="{F6995450-31B8-4F52-853C-C0A1AB2E7B1A}" destId="{C17455E8-4A51-4035-BEB3-C79A8E98B125}" srcOrd="1" destOrd="0" presId="urn:microsoft.com/office/officeart/2005/8/layout/chevron2"/>
-    <dgm:cxn modelId="{AF5705A7-4526-490B-9B9B-2B9F1C7DD9DD}" type="presParOf" srcId="{F6995450-31B8-4F52-853C-C0A1AB2E7B1A}" destId="{F9375FF9-5237-4928-A19D-942F81A8C572}" srcOrd="2" destOrd="0" presId="urn:microsoft.com/office/officeart/2005/8/layout/chevron2"/>
-    <dgm:cxn modelId="{787AA9F1-7BB4-46C1-BF23-C7AAF2691CEF}" type="presParOf" srcId="{F9375FF9-5237-4928-A19D-942F81A8C572}" destId="{D6979E6D-B533-4F7A-95DC-80DED9349EFA}" srcOrd="0" destOrd="0" presId="urn:microsoft.com/office/officeart/2005/8/layout/chevron2"/>
-    <dgm:cxn modelId="{F9160E30-5196-4995-9DC2-723126A9E35B}" type="presParOf" srcId="{F9375FF9-5237-4928-A19D-942F81A8C572}" destId="{1A0A85E3-1F20-46B3-A233-A0BEB9CC52E8}" srcOrd="1" destOrd="0" presId="urn:microsoft.com/office/officeart/2005/8/layout/chevron2"/>
-    <dgm:cxn modelId="{DEA36C42-C9E8-40BC-A6DA-B56B0524667D}" type="presParOf" srcId="{F6995450-31B8-4F52-853C-C0A1AB2E7B1A}" destId="{E4F69DDB-44E5-4C63-81CD-075EE3819106}" srcOrd="3" destOrd="0" presId="urn:microsoft.com/office/officeart/2005/8/layout/chevron2"/>
-    <dgm:cxn modelId="{5FCF85CE-D759-4947-AB48-21ADD4ACA9A2}" type="presParOf" srcId="{F6995450-31B8-4F52-853C-C0A1AB2E7B1A}" destId="{88C4A199-B593-4251-B667-6EBBDFAD9D75}" srcOrd="4" destOrd="0" presId="urn:microsoft.com/office/officeart/2005/8/layout/chevron2"/>
-    <dgm:cxn modelId="{F9986B75-ADF6-44AC-9F92-825D1355DDAA}" type="presParOf" srcId="{88C4A199-B593-4251-B667-6EBBDFAD9D75}" destId="{A78C2F34-7684-4421-8E7E-0A90612E285D}" srcOrd="0" destOrd="0" presId="urn:microsoft.com/office/officeart/2005/8/layout/chevron2"/>
-    <dgm:cxn modelId="{679896BC-DDBB-47D7-8D2A-E8899F3E801E}" type="presParOf" srcId="{88C4A199-B593-4251-B667-6EBBDFAD9D75}" destId="{A310A819-9277-4E2A-99BE-98AAF9871817}" srcOrd="1" destOrd="0" presId="urn:microsoft.com/office/officeart/2005/8/layout/chevron2"/>
-    <dgm:cxn modelId="{5EB20DCD-8AB1-44FF-A5EC-3A21234D7B9F}" type="presParOf" srcId="{F6995450-31B8-4F52-853C-C0A1AB2E7B1A}" destId="{A48CD79D-B9BA-436E-B8A1-55CD5B6220C7}" srcOrd="5" destOrd="0" presId="urn:microsoft.com/office/officeart/2005/8/layout/chevron2"/>
-    <dgm:cxn modelId="{5DFFA280-5A55-4370-B3BD-98DF895A92D5}" type="presParOf" srcId="{F6995450-31B8-4F52-853C-C0A1AB2E7B1A}" destId="{604AC96F-0C72-4624-8C3F-3A24A41000C3}" srcOrd="6" destOrd="0" presId="urn:microsoft.com/office/officeart/2005/8/layout/chevron2"/>
-    <dgm:cxn modelId="{0AE236CF-BADD-4FF2-AE2E-A12B79D6DB3F}" type="presParOf" srcId="{604AC96F-0C72-4624-8C3F-3A24A41000C3}" destId="{D256E87C-A610-4796-B136-712EDF20E380}" srcOrd="0" destOrd="0" presId="urn:microsoft.com/office/officeart/2005/8/layout/chevron2"/>
-    <dgm:cxn modelId="{F7DB1E4C-EB19-4BA7-A229-22215AA98531}" type="presParOf" srcId="{604AC96F-0C72-4624-8C3F-3A24A41000C3}" destId="{A685E4E7-405E-41EF-8C87-86D879D1F008}" srcOrd="1" destOrd="0" presId="urn:microsoft.com/office/officeart/2005/8/layout/chevron2"/>
+    <dgm:cxn modelId="{A31B6D86-32AF-4362-BB82-EF423DB6F40B}" type="presParOf" srcId="{F6995450-31B8-4F52-853C-C0A1AB2E7B1A}" destId="{AFA3A620-7117-4EC0-8933-4DC58A6E3DD9}" srcOrd="0" destOrd="0" presId="urn:microsoft.com/office/officeart/2005/8/layout/chevron2"/>
+    <dgm:cxn modelId="{25372F79-B0F5-4AC0-8F76-14FD95AAC844}" type="presParOf" srcId="{AFA3A620-7117-4EC0-8933-4DC58A6E3DD9}" destId="{DD192967-1BF7-4DE7-979D-D1F8F99CBE5C}" srcOrd="0" destOrd="0" presId="urn:microsoft.com/office/officeart/2005/8/layout/chevron2"/>
+    <dgm:cxn modelId="{53F3A091-AE77-426A-B22F-96A6DE91B2C1}" type="presParOf" srcId="{AFA3A620-7117-4EC0-8933-4DC58A6E3DD9}" destId="{664F7EB5-019C-4D10-B2D4-0E1284FEC277}" srcOrd="1" destOrd="0" presId="urn:microsoft.com/office/officeart/2005/8/layout/chevron2"/>
+    <dgm:cxn modelId="{39324728-0FD8-4C5E-AA89-CEFD524F27DF}" type="presParOf" srcId="{F6995450-31B8-4F52-853C-C0A1AB2E7B1A}" destId="{C17455E8-4A51-4035-BEB3-C79A8E98B125}" srcOrd="1" destOrd="0" presId="urn:microsoft.com/office/officeart/2005/8/layout/chevron2"/>
+    <dgm:cxn modelId="{B236C9D8-E84E-4F0E-8287-571F9498D7DD}" type="presParOf" srcId="{F6995450-31B8-4F52-853C-C0A1AB2E7B1A}" destId="{F9375FF9-5237-4928-A19D-942F81A8C572}" srcOrd="2" destOrd="0" presId="urn:microsoft.com/office/officeart/2005/8/layout/chevron2"/>
+    <dgm:cxn modelId="{B3A13D09-F2C9-4D20-80F5-22B09899FCA7}" type="presParOf" srcId="{F9375FF9-5237-4928-A19D-942F81A8C572}" destId="{D6979E6D-B533-4F7A-95DC-80DED9349EFA}" srcOrd="0" destOrd="0" presId="urn:microsoft.com/office/officeart/2005/8/layout/chevron2"/>
+    <dgm:cxn modelId="{E2C88CF0-BA77-47CE-AC4B-9687690E704F}" type="presParOf" srcId="{F9375FF9-5237-4928-A19D-942F81A8C572}" destId="{1A0A85E3-1F20-46B3-A233-A0BEB9CC52E8}" srcOrd="1" destOrd="0" presId="urn:microsoft.com/office/officeart/2005/8/layout/chevron2"/>
+    <dgm:cxn modelId="{7630C26E-B20D-4FA5-85C8-C49EA37A2631}" type="presParOf" srcId="{F6995450-31B8-4F52-853C-C0A1AB2E7B1A}" destId="{E4F69DDB-44E5-4C63-81CD-075EE3819106}" srcOrd="3" destOrd="0" presId="urn:microsoft.com/office/officeart/2005/8/layout/chevron2"/>
+    <dgm:cxn modelId="{FF9FA53F-7F94-4A37-B0F5-5F555B01AD69}" type="presParOf" srcId="{F6995450-31B8-4F52-853C-C0A1AB2E7B1A}" destId="{88C4A199-B593-4251-B667-6EBBDFAD9D75}" srcOrd="4" destOrd="0" presId="urn:microsoft.com/office/officeart/2005/8/layout/chevron2"/>
+    <dgm:cxn modelId="{2CAE123A-0E7B-4BB0-9DDD-8F91DF0761BB}" type="presParOf" srcId="{88C4A199-B593-4251-B667-6EBBDFAD9D75}" destId="{A78C2F34-7684-4421-8E7E-0A90612E285D}" srcOrd="0" destOrd="0" presId="urn:microsoft.com/office/officeart/2005/8/layout/chevron2"/>
+    <dgm:cxn modelId="{AC404744-EDB9-47C6-ACF4-9E977C9FD465}" type="presParOf" srcId="{88C4A199-B593-4251-B667-6EBBDFAD9D75}" destId="{A310A819-9277-4E2A-99BE-98AAF9871817}" srcOrd="1" destOrd="0" presId="urn:microsoft.com/office/officeart/2005/8/layout/chevron2"/>
+    <dgm:cxn modelId="{688FD88F-7373-4441-BC74-0625A087E265}" type="presParOf" srcId="{F6995450-31B8-4F52-853C-C0A1AB2E7B1A}" destId="{A48CD79D-B9BA-436E-B8A1-55CD5B6220C7}" srcOrd="5" destOrd="0" presId="urn:microsoft.com/office/officeart/2005/8/layout/chevron2"/>
+    <dgm:cxn modelId="{F249A9FD-F78B-45AB-BB85-7C7EF5D9586B}" type="presParOf" srcId="{F6995450-31B8-4F52-853C-C0A1AB2E7B1A}" destId="{604AC96F-0C72-4624-8C3F-3A24A41000C3}" srcOrd="6" destOrd="0" presId="urn:microsoft.com/office/officeart/2005/8/layout/chevron2"/>
+    <dgm:cxn modelId="{3E3E5A9E-4815-4111-9764-4FB8C0768952}" type="presParOf" srcId="{604AC96F-0C72-4624-8C3F-3A24A41000C3}" destId="{D256E87C-A610-4796-B136-712EDF20E380}" srcOrd="0" destOrd="0" presId="urn:microsoft.com/office/officeart/2005/8/layout/chevron2"/>
+    <dgm:cxn modelId="{6AE01CF9-63FA-4A2C-87A9-513BC44C5ACB}" type="presParOf" srcId="{604AC96F-0C72-4624-8C3F-3A24A41000C3}" destId="{A685E4E7-405E-41EF-8C87-86D879D1F008}" srcOrd="1" destOrd="0" presId="urn:microsoft.com/office/officeart/2005/8/layout/chevron2"/>
   </dgm:cxnLst>
   <dgm:bg/>
   <dgm:whole/>
@@ -19138,48 +19471,48 @@
     </dgm:pt>
   </dgm:ptLst>
   <dgm:cxnLst>
-    <dgm:cxn modelId="{735ED5CF-741A-40E8-96B5-325EE4D2FDB4}" type="presOf" srcId="{5091B129-A8C8-44FD-B7CA-D679B916365E}" destId="{A310A819-9277-4E2A-99BE-98AAF9871817}" srcOrd="0" destOrd="0" presId="urn:microsoft.com/office/officeart/2005/8/layout/chevron2"/>
-    <dgm:cxn modelId="{19B2CCED-9073-40E6-93EB-C2C8D0F6CBCC}" type="presOf" srcId="{03FE6677-D01F-4710-B4AB-727203460A1E}" destId="{A685E4E7-405E-41EF-8C87-86D879D1F008}" srcOrd="0" destOrd="0" presId="urn:microsoft.com/office/officeart/2005/8/layout/chevron2"/>
-    <dgm:cxn modelId="{CAA7F62B-9764-45C7-B4FC-D0A1CF6C0E6A}" type="presOf" srcId="{0FBC7D6F-0350-4222-9DDC-8A1E9D2300F2}" destId="{1A0A85E3-1F20-46B3-A233-A0BEB9CC52E8}" srcOrd="0" destOrd="1" presId="urn:microsoft.com/office/officeart/2005/8/layout/chevron2"/>
-    <dgm:cxn modelId="{C8A3345B-3748-44B9-B4C8-AE7651FC9E69}" type="presOf" srcId="{6112C17F-DB59-4648-BCC5-FAA2528527AA}" destId="{664F7EB5-019C-4D10-B2D4-0E1284FEC277}" srcOrd="0" destOrd="1" presId="urn:microsoft.com/office/officeart/2005/8/layout/chevron2"/>
-    <dgm:cxn modelId="{5320F4E4-E1A7-4B48-95C8-95B75F756348}" type="presOf" srcId="{3F8DD7B2-6E5D-4A6F-B684-50B184996540}" destId="{D256E87C-A610-4796-B136-712EDF20E380}" srcOrd="0" destOrd="0" presId="urn:microsoft.com/office/officeart/2005/8/layout/chevron2"/>
-    <dgm:cxn modelId="{6CD59108-71EE-4B81-A0FB-3F4265DAAA93}" type="presOf" srcId="{0E035DE8-96F2-492B-AFB2-CB22DE4D3E08}" destId="{A685E4E7-405E-41EF-8C87-86D879D1F008}" srcOrd="0" destOrd="2" presId="urn:microsoft.com/office/officeart/2005/8/layout/chevron2"/>
+    <dgm:cxn modelId="{AB72D698-638A-401A-88BC-45FE41A975BC}" type="presOf" srcId="{AD597E26-F668-4CFB-954D-3856D7EF46F5}" destId="{F6995450-31B8-4F52-853C-C0A1AB2E7B1A}" srcOrd="0" destOrd="0" presId="urn:microsoft.com/office/officeart/2005/8/layout/chevron2"/>
+    <dgm:cxn modelId="{697D0475-D619-4DBA-8EB6-8B1F7879EFDC}" type="presOf" srcId="{5091B129-A8C8-44FD-B7CA-D679B916365E}" destId="{A310A819-9277-4E2A-99BE-98AAF9871817}" srcOrd="0" destOrd="0" presId="urn:microsoft.com/office/officeart/2005/8/layout/chevron2"/>
+    <dgm:cxn modelId="{61742114-D214-4F97-87B0-793ED62E18E9}" type="presOf" srcId="{03FE6677-D01F-4710-B4AB-727203460A1E}" destId="{A685E4E7-405E-41EF-8C87-86D879D1F008}" srcOrd="0" destOrd="0" presId="urn:microsoft.com/office/officeart/2005/8/layout/chevron2"/>
+    <dgm:cxn modelId="{3B94FF4D-A8D9-46C5-9267-6F36D3F24E9A}" type="presOf" srcId="{1FCA0E45-E878-4C87-8533-78A1620498E4}" destId="{664F7EB5-019C-4D10-B2D4-0E1284FEC277}" srcOrd="0" destOrd="0" presId="urn:microsoft.com/office/officeart/2005/8/layout/chevron2"/>
+    <dgm:cxn modelId="{B7A15399-8255-4FDB-92D6-7843910ADDED}" type="presOf" srcId="{0E035DE8-96F2-492B-AFB2-CB22DE4D3E08}" destId="{A685E4E7-405E-41EF-8C87-86D879D1F008}" srcOrd="0" destOrd="2" presId="urn:microsoft.com/office/officeart/2005/8/layout/chevron2"/>
     <dgm:cxn modelId="{22DEF3B7-36F0-4ED5-86F0-D57E7A00132E}" srcId="{EAF0A4A3-1FC8-4DB4-8545-54615079989B}" destId="{299BCA60-A40C-4C70-86F0-395A6ED5C1DF}" srcOrd="0" destOrd="0" parTransId="{E90F8B8C-AB1B-44AB-8F5C-630BECC1C732}" sibTransId="{54202FDF-5B0A-418C-A4F5-BF730DBAFC71}"/>
     <dgm:cxn modelId="{0B92B6AF-0728-4176-B6A6-6C7A51DF74D9}" srcId="{AD597E26-F668-4CFB-954D-3856D7EF46F5}" destId="{37ED2728-A500-4A6F-A517-1EEA51A1BF38}" srcOrd="2" destOrd="0" parTransId="{30997813-55CA-4097-BA25-E35A59294AC2}" sibTransId="{753C13B6-499D-4CFB-BC80-3513E19A97AE}"/>
-    <dgm:cxn modelId="{1F3D6D3D-6D11-40B0-8950-111A671517DB}" type="presOf" srcId="{EAF0A4A3-1FC8-4DB4-8545-54615079989B}" destId="{D6979E6D-B533-4F7A-95DC-80DED9349EFA}" srcOrd="0" destOrd="0" presId="urn:microsoft.com/office/officeart/2005/8/layout/chevron2"/>
     <dgm:cxn modelId="{A44DEAAE-DBE0-4458-8705-9B72C792D4D0}" srcId="{3F8DD7B2-6E5D-4A6F-B684-50B184996540}" destId="{0E035DE8-96F2-492B-AFB2-CB22DE4D3E08}" srcOrd="2" destOrd="0" parTransId="{C6B1EF5A-E55D-44DD-9867-C21A5CEFAA18}" sibTransId="{E32A8DFF-50E2-4433-94ED-CFB586E80160}"/>
+    <dgm:cxn modelId="{DD0FC52D-B24D-42AD-BFBC-1A356D487C08}" type="presOf" srcId="{299BCA60-A40C-4C70-86F0-395A6ED5C1DF}" destId="{1A0A85E3-1F20-46B3-A233-A0BEB9CC52E8}" srcOrd="0" destOrd="0" presId="urn:microsoft.com/office/officeart/2005/8/layout/chevron2"/>
+    <dgm:cxn modelId="{9E2A8C89-CB5C-4EFD-BEA3-152F5CA86A48}" type="presOf" srcId="{06BE6AF8-F9F7-4192-B002-599371D430A7}" destId="{A310A819-9277-4E2A-99BE-98AAF9871817}" srcOrd="0" destOrd="1" presId="urn:microsoft.com/office/officeart/2005/8/layout/chevron2"/>
     <dgm:cxn modelId="{F29D1364-4F99-4E8A-A139-4BFDD699672F}" srcId="{DCBAC794-3010-431F-84F3-0EF501A98101}" destId="{1FCA0E45-E878-4C87-8533-78A1620498E4}" srcOrd="0" destOrd="0" parTransId="{EEB38F62-C29B-49D4-9ECD-DA5E41E6F5FC}" sibTransId="{ECFB65FB-0083-4670-81D5-730B4ADF65C9}"/>
-    <dgm:cxn modelId="{B75827B8-8D95-4DCB-B255-95DB261754CD}" type="presOf" srcId="{DCBAC794-3010-431F-84F3-0EF501A98101}" destId="{DD192967-1BF7-4DE7-979D-D1F8F99CBE5C}" srcOrd="0" destOrd="0" presId="urn:microsoft.com/office/officeart/2005/8/layout/chevron2"/>
     <dgm:cxn modelId="{3001B369-C339-457F-A297-2A9C80F04BEE}" srcId="{AD597E26-F668-4CFB-954D-3856D7EF46F5}" destId="{3F8DD7B2-6E5D-4A6F-B684-50B184996540}" srcOrd="3" destOrd="0" parTransId="{74AB9851-60E3-4719-BE6B-A163D510FCB8}" sibTransId="{91A8A568-17F4-4262-B6D4-33596791E793}"/>
     <dgm:cxn modelId="{E32DA833-C15B-4354-BAA4-D2BE9B0D1E52}" srcId="{37ED2728-A500-4A6F-A517-1EEA51A1BF38}" destId="{5091B129-A8C8-44FD-B7CA-D679B916365E}" srcOrd="0" destOrd="0" parTransId="{0DE99C3C-DBF2-4B3C-B338-36221DC07233}" sibTransId="{AE9566B1-4878-4D65-AF92-2BE44FBB24D1}"/>
     <dgm:cxn modelId="{322A9218-6CB6-495F-8A9F-DB347F6F2B61}" srcId="{EAF0A4A3-1FC8-4DB4-8545-54615079989B}" destId="{0FBC7D6F-0350-4222-9DDC-8A1E9D2300F2}" srcOrd="1" destOrd="0" parTransId="{F34A26F4-3066-44E8-8C3A-A218F5AE4CD4}" sibTransId="{042F38BB-AF29-4155-815A-DDC49EA627FB}"/>
     <dgm:cxn modelId="{2F63A226-FA1D-41C2-ABC3-0280231260A1}" srcId="{3F8DD7B2-6E5D-4A6F-B684-50B184996540}" destId="{167A2BA1-3A7C-423D-923B-CA45D4AFD876}" srcOrd="1" destOrd="0" parTransId="{3010EE71-FAE9-44FC-A86C-C39473EAFB23}" sibTransId="{83CCF0A6-C417-4653-8359-4B4C4EFE8F3D}"/>
+    <dgm:cxn modelId="{26735164-3773-4740-82A1-9534D2A5AA3C}" type="presOf" srcId="{167A2BA1-3A7C-423D-923B-CA45D4AFD876}" destId="{A685E4E7-405E-41EF-8C87-86D879D1F008}" srcOrd="0" destOrd="1" presId="urn:microsoft.com/office/officeart/2005/8/layout/chevron2"/>
     <dgm:cxn modelId="{E7E59E08-A66B-40E2-A604-6DC800B157EE}" srcId="{AD597E26-F668-4CFB-954D-3856D7EF46F5}" destId="{DCBAC794-3010-431F-84F3-0EF501A98101}" srcOrd="0" destOrd="0" parTransId="{73BC0DB3-0FE6-468F-8178-A6A72B020878}" sibTransId="{5A108A0E-36A5-4687-9F2E-7B1A466527E3}"/>
     <dgm:cxn modelId="{1D89FA32-11E1-47D6-B7D8-C1445A196EE4}" srcId="{3F8DD7B2-6E5D-4A6F-B684-50B184996540}" destId="{03FE6677-D01F-4710-B4AB-727203460A1E}" srcOrd="0" destOrd="0" parTransId="{F42C6231-1B77-48F7-BCAA-E4166C2EB858}" sibTransId="{8563C8EF-626B-44C7-9183-33EB92D4754A}"/>
+    <dgm:cxn modelId="{9464D0E6-4038-4CAC-BD29-92D443D72131}" type="presOf" srcId="{6112C17F-DB59-4648-BCC5-FAA2528527AA}" destId="{664F7EB5-019C-4D10-B2D4-0E1284FEC277}" srcOrd="0" destOrd="1" presId="urn:microsoft.com/office/officeart/2005/8/layout/chevron2"/>
     <dgm:cxn modelId="{D09B2A0B-009A-424E-A9EE-3C058416BDE2}" srcId="{DCBAC794-3010-431F-84F3-0EF501A98101}" destId="{6112C17F-DB59-4648-BCC5-FAA2528527AA}" srcOrd="1" destOrd="0" parTransId="{080698E6-C216-46E9-90FB-24683E2284BA}" sibTransId="{1DA72225-50CF-40AE-9F24-509431D096C8}"/>
-    <dgm:cxn modelId="{ECC78C74-0036-4B4B-95AB-6F438B559CAC}" type="presOf" srcId="{167A2BA1-3A7C-423D-923B-CA45D4AFD876}" destId="{A685E4E7-405E-41EF-8C87-86D879D1F008}" srcOrd="0" destOrd="1" presId="urn:microsoft.com/office/officeart/2005/8/layout/chevron2"/>
-    <dgm:cxn modelId="{7EBB8262-955F-4BC8-9A75-7B72D98C78FB}" type="presOf" srcId="{AD597E26-F668-4CFB-954D-3856D7EF46F5}" destId="{F6995450-31B8-4F52-853C-C0A1AB2E7B1A}" srcOrd="0" destOrd="0" presId="urn:microsoft.com/office/officeart/2005/8/layout/chevron2"/>
     <dgm:cxn modelId="{8872621C-5A1B-439E-BF19-1DBA3CE2EF90}" srcId="{AD597E26-F668-4CFB-954D-3856D7EF46F5}" destId="{EAF0A4A3-1FC8-4DB4-8545-54615079989B}" srcOrd="1" destOrd="0" parTransId="{DE95B72E-BFE8-40F4-99DB-F015BD9C503A}" sibTransId="{FB5AA424-C1C8-4B4A-BFB0-3AD43B3822A2}"/>
-    <dgm:cxn modelId="{6F79B8B3-03E3-4EBD-B503-591A1840BB1B}" type="presOf" srcId="{37ED2728-A500-4A6F-A517-1EEA51A1BF38}" destId="{A78C2F34-7684-4421-8E7E-0A90612E285D}" srcOrd="0" destOrd="0" presId="urn:microsoft.com/office/officeart/2005/8/layout/chevron2"/>
-    <dgm:cxn modelId="{FF9A7F8E-8E28-4059-A9B2-EB0074708CCE}" type="presOf" srcId="{1FCA0E45-E878-4C87-8533-78A1620498E4}" destId="{664F7EB5-019C-4D10-B2D4-0E1284FEC277}" srcOrd="0" destOrd="0" presId="urn:microsoft.com/office/officeart/2005/8/layout/chevron2"/>
-    <dgm:cxn modelId="{61234704-B585-4517-97DC-8A51D93268F7}" type="presOf" srcId="{06BE6AF8-F9F7-4192-B002-599371D430A7}" destId="{A310A819-9277-4E2A-99BE-98AAF9871817}" srcOrd="0" destOrd="1" presId="urn:microsoft.com/office/officeart/2005/8/layout/chevron2"/>
+    <dgm:cxn modelId="{BB2FAEBA-8448-45D1-9826-C31947A82343}" type="presOf" srcId="{0FBC7D6F-0350-4222-9DDC-8A1E9D2300F2}" destId="{1A0A85E3-1F20-46B3-A233-A0BEB9CC52E8}" srcOrd="0" destOrd="1" presId="urn:microsoft.com/office/officeart/2005/8/layout/chevron2"/>
+    <dgm:cxn modelId="{12C1D997-9A41-4795-A35F-536A5EA947B6}" type="presOf" srcId="{3F8DD7B2-6E5D-4A6F-B684-50B184996540}" destId="{D256E87C-A610-4796-B136-712EDF20E380}" srcOrd="0" destOrd="0" presId="urn:microsoft.com/office/officeart/2005/8/layout/chevron2"/>
+    <dgm:cxn modelId="{DDC76B9A-69F4-4A6D-B0DF-F441F6077D4A}" type="presOf" srcId="{DCBAC794-3010-431F-84F3-0EF501A98101}" destId="{DD192967-1BF7-4DE7-979D-D1F8F99CBE5C}" srcOrd="0" destOrd="0" presId="urn:microsoft.com/office/officeart/2005/8/layout/chevron2"/>
     <dgm:cxn modelId="{36B3CAE8-CF34-4F56-8931-7655BBEA7CFF}" srcId="{37ED2728-A500-4A6F-A517-1EEA51A1BF38}" destId="{06BE6AF8-F9F7-4192-B002-599371D430A7}" srcOrd="1" destOrd="0" parTransId="{8AF0D4EB-F044-48E8-8C82-9F101060FD79}" sibTransId="{3A314C02-74C7-4B01-AFDF-6597EC58E489}"/>
-    <dgm:cxn modelId="{B39333D6-A1BB-4984-BF63-8854DB7163AB}" type="presOf" srcId="{299BCA60-A40C-4C70-86F0-395A6ED5C1DF}" destId="{1A0A85E3-1F20-46B3-A233-A0BEB9CC52E8}" srcOrd="0" destOrd="0" presId="urn:microsoft.com/office/officeart/2005/8/layout/chevron2"/>
-    <dgm:cxn modelId="{8469E5DF-0940-421F-9413-CFDD800A9529}" type="presParOf" srcId="{F6995450-31B8-4F52-853C-C0A1AB2E7B1A}" destId="{AFA3A620-7117-4EC0-8933-4DC58A6E3DD9}" srcOrd="0" destOrd="0" presId="urn:microsoft.com/office/officeart/2005/8/layout/chevron2"/>
-    <dgm:cxn modelId="{A7133657-1966-4143-8DEA-9C251330B44F}" type="presParOf" srcId="{AFA3A620-7117-4EC0-8933-4DC58A6E3DD9}" destId="{DD192967-1BF7-4DE7-979D-D1F8F99CBE5C}" srcOrd="0" destOrd="0" presId="urn:microsoft.com/office/officeart/2005/8/layout/chevron2"/>
-    <dgm:cxn modelId="{E2C3B830-0930-4DFF-9F0A-12B1DA4F2603}" type="presParOf" srcId="{AFA3A620-7117-4EC0-8933-4DC58A6E3DD9}" destId="{664F7EB5-019C-4D10-B2D4-0E1284FEC277}" srcOrd="1" destOrd="0" presId="urn:microsoft.com/office/officeart/2005/8/layout/chevron2"/>
-    <dgm:cxn modelId="{AC2AE3D6-0887-4780-BE93-0EF91511C697}" type="presParOf" srcId="{F6995450-31B8-4F52-853C-C0A1AB2E7B1A}" destId="{C17455E8-4A51-4035-BEB3-C79A8E98B125}" srcOrd="1" destOrd="0" presId="urn:microsoft.com/office/officeart/2005/8/layout/chevron2"/>
-    <dgm:cxn modelId="{0B896198-E170-4A74-AAF5-A3D0968B0D1B}" type="presParOf" srcId="{F6995450-31B8-4F52-853C-C0A1AB2E7B1A}" destId="{F9375FF9-5237-4928-A19D-942F81A8C572}" srcOrd="2" destOrd="0" presId="urn:microsoft.com/office/officeart/2005/8/layout/chevron2"/>
-    <dgm:cxn modelId="{8C0FD0D0-1CFF-443E-9064-EF97755AAC83}" type="presParOf" srcId="{F9375FF9-5237-4928-A19D-942F81A8C572}" destId="{D6979E6D-B533-4F7A-95DC-80DED9349EFA}" srcOrd="0" destOrd="0" presId="urn:microsoft.com/office/officeart/2005/8/layout/chevron2"/>
-    <dgm:cxn modelId="{F2BB9084-D405-4808-9000-B3E25596AD56}" type="presParOf" srcId="{F9375FF9-5237-4928-A19D-942F81A8C572}" destId="{1A0A85E3-1F20-46B3-A233-A0BEB9CC52E8}" srcOrd="1" destOrd="0" presId="urn:microsoft.com/office/officeart/2005/8/layout/chevron2"/>
-    <dgm:cxn modelId="{F7160EEE-768C-4E48-A9B5-343074AA9430}" type="presParOf" srcId="{F6995450-31B8-4F52-853C-C0A1AB2E7B1A}" destId="{E4F69DDB-44E5-4C63-81CD-075EE3819106}" srcOrd="3" destOrd="0" presId="urn:microsoft.com/office/officeart/2005/8/layout/chevron2"/>
-    <dgm:cxn modelId="{1FC7B0E0-982A-48CF-A3B2-0E215B0DB94B}" type="presParOf" srcId="{F6995450-31B8-4F52-853C-C0A1AB2E7B1A}" destId="{88C4A199-B593-4251-B667-6EBBDFAD9D75}" srcOrd="4" destOrd="0" presId="urn:microsoft.com/office/officeart/2005/8/layout/chevron2"/>
-    <dgm:cxn modelId="{1AD4A164-825D-4BDE-83CD-DF3B69E7A9E4}" type="presParOf" srcId="{88C4A199-B593-4251-B667-6EBBDFAD9D75}" destId="{A78C2F34-7684-4421-8E7E-0A90612E285D}" srcOrd="0" destOrd="0" presId="urn:microsoft.com/office/officeart/2005/8/layout/chevron2"/>
-    <dgm:cxn modelId="{1E06A5A6-3129-498A-8300-94E4A872157A}" type="presParOf" srcId="{88C4A199-B593-4251-B667-6EBBDFAD9D75}" destId="{A310A819-9277-4E2A-99BE-98AAF9871817}" srcOrd="1" destOrd="0" presId="urn:microsoft.com/office/officeart/2005/8/layout/chevron2"/>
-    <dgm:cxn modelId="{49A1B0E1-CC58-4E14-B515-B12A24290D5C}" type="presParOf" srcId="{F6995450-31B8-4F52-853C-C0A1AB2E7B1A}" destId="{A48CD79D-B9BA-436E-B8A1-55CD5B6220C7}" srcOrd="5" destOrd="0" presId="urn:microsoft.com/office/officeart/2005/8/layout/chevron2"/>
-    <dgm:cxn modelId="{6C0484A7-AAB8-4577-9BAA-3580A445C019}" type="presParOf" srcId="{F6995450-31B8-4F52-853C-C0A1AB2E7B1A}" destId="{604AC96F-0C72-4624-8C3F-3A24A41000C3}" srcOrd="6" destOrd="0" presId="urn:microsoft.com/office/officeart/2005/8/layout/chevron2"/>
-    <dgm:cxn modelId="{F8FB7A9F-A2DA-46B6-ADF2-BA2C25AEF80E}" type="presParOf" srcId="{604AC96F-0C72-4624-8C3F-3A24A41000C3}" destId="{D256E87C-A610-4796-B136-712EDF20E380}" srcOrd="0" destOrd="0" presId="urn:microsoft.com/office/officeart/2005/8/layout/chevron2"/>
-    <dgm:cxn modelId="{78423376-CE54-4039-83DF-E3B7A3C79C9A}" type="presParOf" srcId="{604AC96F-0C72-4624-8C3F-3A24A41000C3}" destId="{A685E4E7-405E-41EF-8C87-86D879D1F008}" srcOrd="1" destOrd="0" presId="urn:microsoft.com/office/officeart/2005/8/layout/chevron2"/>
+    <dgm:cxn modelId="{D2034DE6-DADF-4A11-8226-4641A3DA6B10}" type="presOf" srcId="{37ED2728-A500-4A6F-A517-1EEA51A1BF38}" destId="{A78C2F34-7684-4421-8E7E-0A90612E285D}" srcOrd="0" destOrd="0" presId="urn:microsoft.com/office/officeart/2005/8/layout/chevron2"/>
+    <dgm:cxn modelId="{8043DBDF-EF09-4B4D-B065-1B63EABB71B0}" type="presOf" srcId="{EAF0A4A3-1FC8-4DB4-8545-54615079989B}" destId="{D6979E6D-B533-4F7A-95DC-80DED9349EFA}" srcOrd="0" destOrd="0" presId="urn:microsoft.com/office/officeart/2005/8/layout/chevron2"/>
+    <dgm:cxn modelId="{D2F5F465-D659-4344-BAE9-0DA41F733947}" type="presParOf" srcId="{F6995450-31B8-4F52-853C-C0A1AB2E7B1A}" destId="{AFA3A620-7117-4EC0-8933-4DC58A6E3DD9}" srcOrd="0" destOrd="0" presId="urn:microsoft.com/office/officeart/2005/8/layout/chevron2"/>
+    <dgm:cxn modelId="{181DF66C-5C42-42EA-8D88-0697EDDEE420}" type="presParOf" srcId="{AFA3A620-7117-4EC0-8933-4DC58A6E3DD9}" destId="{DD192967-1BF7-4DE7-979D-D1F8F99CBE5C}" srcOrd="0" destOrd="0" presId="urn:microsoft.com/office/officeart/2005/8/layout/chevron2"/>
+    <dgm:cxn modelId="{75CCE633-9421-4291-9008-A7BA6DBD3172}" type="presParOf" srcId="{AFA3A620-7117-4EC0-8933-4DC58A6E3DD9}" destId="{664F7EB5-019C-4D10-B2D4-0E1284FEC277}" srcOrd="1" destOrd="0" presId="urn:microsoft.com/office/officeart/2005/8/layout/chevron2"/>
+    <dgm:cxn modelId="{7732F263-935C-47DC-A3E2-DE201B989220}" type="presParOf" srcId="{F6995450-31B8-4F52-853C-C0A1AB2E7B1A}" destId="{C17455E8-4A51-4035-BEB3-C79A8E98B125}" srcOrd="1" destOrd="0" presId="urn:microsoft.com/office/officeart/2005/8/layout/chevron2"/>
+    <dgm:cxn modelId="{052D38E5-AE3C-4345-96D4-A2093206CC6B}" type="presParOf" srcId="{F6995450-31B8-4F52-853C-C0A1AB2E7B1A}" destId="{F9375FF9-5237-4928-A19D-942F81A8C572}" srcOrd="2" destOrd="0" presId="urn:microsoft.com/office/officeart/2005/8/layout/chevron2"/>
+    <dgm:cxn modelId="{6FE43811-43EB-47E6-9720-1A318525B750}" type="presParOf" srcId="{F9375FF9-5237-4928-A19D-942F81A8C572}" destId="{D6979E6D-B533-4F7A-95DC-80DED9349EFA}" srcOrd="0" destOrd="0" presId="urn:microsoft.com/office/officeart/2005/8/layout/chevron2"/>
+    <dgm:cxn modelId="{90FD956E-BF96-4C85-8A52-E10FBC35AD44}" type="presParOf" srcId="{F9375FF9-5237-4928-A19D-942F81A8C572}" destId="{1A0A85E3-1F20-46B3-A233-A0BEB9CC52E8}" srcOrd="1" destOrd="0" presId="urn:microsoft.com/office/officeart/2005/8/layout/chevron2"/>
+    <dgm:cxn modelId="{3794FF7C-4716-4955-96EC-AF68B5A6ABA7}" type="presParOf" srcId="{F6995450-31B8-4F52-853C-C0A1AB2E7B1A}" destId="{E4F69DDB-44E5-4C63-81CD-075EE3819106}" srcOrd="3" destOrd="0" presId="urn:microsoft.com/office/officeart/2005/8/layout/chevron2"/>
+    <dgm:cxn modelId="{B5796927-0438-4330-B73A-D77861E482B6}" type="presParOf" srcId="{F6995450-31B8-4F52-853C-C0A1AB2E7B1A}" destId="{88C4A199-B593-4251-B667-6EBBDFAD9D75}" srcOrd="4" destOrd="0" presId="urn:microsoft.com/office/officeart/2005/8/layout/chevron2"/>
+    <dgm:cxn modelId="{7B4BB257-8E44-41D4-AE75-9E85D19F047D}" type="presParOf" srcId="{88C4A199-B593-4251-B667-6EBBDFAD9D75}" destId="{A78C2F34-7684-4421-8E7E-0A90612E285D}" srcOrd="0" destOrd="0" presId="urn:microsoft.com/office/officeart/2005/8/layout/chevron2"/>
+    <dgm:cxn modelId="{4052833F-292D-48CE-A5A6-62AAB6136AEE}" type="presParOf" srcId="{88C4A199-B593-4251-B667-6EBBDFAD9D75}" destId="{A310A819-9277-4E2A-99BE-98AAF9871817}" srcOrd="1" destOrd="0" presId="urn:microsoft.com/office/officeart/2005/8/layout/chevron2"/>
+    <dgm:cxn modelId="{D03D9935-CEB1-4864-8152-BFAD60B02249}" type="presParOf" srcId="{F6995450-31B8-4F52-853C-C0A1AB2E7B1A}" destId="{A48CD79D-B9BA-436E-B8A1-55CD5B6220C7}" srcOrd="5" destOrd="0" presId="urn:microsoft.com/office/officeart/2005/8/layout/chevron2"/>
+    <dgm:cxn modelId="{2CC6910D-EAF0-4AE9-BFCD-E23B4EA1FF68}" type="presParOf" srcId="{F6995450-31B8-4F52-853C-C0A1AB2E7B1A}" destId="{604AC96F-0C72-4624-8C3F-3A24A41000C3}" srcOrd="6" destOrd="0" presId="urn:microsoft.com/office/officeart/2005/8/layout/chevron2"/>
+    <dgm:cxn modelId="{C21B2863-68FF-4EAA-A114-C4A5F0FB56B2}" type="presParOf" srcId="{604AC96F-0C72-4624-8C3F-3A24A41000C3}" destId="{D256E87C-A610-4796-B136-712EDF20E380}" srcOrd="0" destOrd="0" presId="urn:microsoft.com/office/officeart/2005/8/layout/chevron2"/>
+    <dgm:cxn modelId="{1F35743F-BB63-4EC7-B0D5-495B79CD7516}" type="presParOf" srcId="{604AC96F-0C72-4624-8C3F-3A24A41000C3}" destId="{A685E4E7-405E-41EF-8C87-86D879D1F008}" srcOrd="1" destOrd="0" presId="urn:microsoft.com/office/officeart/2005/8/layout/chevron2"/>
   </dgm:cxnLst>
   <dgm:bg/>
   <dgm:whole/>
@@ -25481,7 +25814,7 @@
 </file>
 
 <file path=customXml/itemProps1.xml><?xml version="1.0" encoding="utf-8"?>
-<ds:datastoreItem xmlns:ds="http://schemas.openxmlformats.org/officeDocument/2006/customXml" ds:itemID="{3C2BB920-496C-44D0-941E-CB4DEABDD2B1}">
+<ds:datastoreItem xmlns:ds="http://schemas.openxmlformats.org/officeDocument/2006/customXml" ds:itemID="{64928976-2049-40D9-A794-4E165E612986}">
   <ds:schemaRefs>
     <ds:schemaRef ds:uri="http://schemas.openxmlformats.org/officeDocument/2006/bibliography"/>
   </ds:schemaRefs>

</xml_diff>